<commit_message>
Wrote bullit points for asthma IR data analysis
</commit_message>
<xml_diff>
--- a/Results/Methods_Results_ver1_RA.docx
+++ b/Results/Methods_Results_ver1_RA.docx
@@ -389,15 +389,709 @@
       </w:r>
     </w:p>
     <w:p>
-      <w:r>
-        <w:t>Add graphic section (</w:t>
-      </w:r>
-      <w:r>
-        <w:t>…)</w:t>
+      <w:pPr>
+        <w:rPr>
+          <w:i/>
+          <w:iCs/>
+        </w:rPr>
+      </w:pPr>
+      <w:r>
+        <w:rPr>
+          <w:i/>
+          <w:iCs/>
+        </w:rPr>
+        <w:t>Data analysis</w:t>
       </w:r>
     </w:p>
     <w:p>
-      <w:r>
+      <w:pPr>
+        <w:pStyle w:val="ListParagraph"/>
+        <w:numPr>
+          <w:ilvl w:val="0"/>
+          <w:numId w:val="11"/>
+        </w:numPr>
+      </w:pPr>
+      <w:r>
+        <w:t>Downloaded ACBS data sets for year 2006-2010 from the ACBS website</w:t>
+      </w:r>
+    </w:p>
+    <w:p>
+      <w:pPr>
+        <w:pStyle w:val="ListParagraph"/>
+        <w:numPr>
+          <w:ilvl w:val="0"/>
+          <w:numId w:val="11"/>
+        </w:numPr>
+      </w:pPr>
+      <w:r>
+        <w:t>Downloaded BRFSS data sets for year 2006-2010 from BRFSS website</w:t>
+      </w:r>
+    </w:p>
+    <w:p>
+      <w:pPr>
+        <w:pStyle w:val="ListParagraph"/>
+        <w:numPr>
+          <w:ilvl w:val="0"/>
+          <w:numId w:val="11"/>
+        </w:numPr>
+      </w:pPr>
+      <w:r>
+        <w:lastRenderedPageBreak/>
+        <w:t xml:space="preserve">Using R </w:t>
+      </w:r>
+      <w:proofErr w:type="spellStart"/>
+      <w:r>
+        <w:t>statistica</w:t>
+      </w:r>
+      <w:proofErr w:type="spellEnd"/>
+      <w:r>
+        <w:t xml:space="preserve"> software to run analysis</w:t>
+      </w:r>
+    </w:p>
+    <w:p>
+      <w:pPr>
+        <w:pStyle w:val="ListParagraph"/>
+        <w:numPr>
+          <w:ilvl w:val="0"/>
+          <w:numId w:val="11"/>
+        </w:numPr>
+      </w:pPr>
+      <w:r>
+        <w:t>Excluded states not within the contiguous US</w:t>
+      </w:r>
+    </w:p>
+    <w:p>
+      <w:pPr>
+        <w:pStyle w:val="ListParagraph"/>
+        <w:numPr>
+          <w:ilvl w:val="0"/>
+          <w:numId w:val="11"/>
+        </w:numPr>
+      </w:pPr>
+      <w:r>
+        <w:t>ACBS</w:t>
+      </w:r>
+    </w:p>
+    <w:p>
+      <w:pPr>
+        <w:pStyle w:val="ListParagraph"/>
+        <w:numPr>
+          <w:ilvl w:val="1"/>
+          <w:numId w:val="11"/>
+        </w:numPr>
+      </w:pPr>
+      <w:r>
+        <w:t>Selected variables (</w:t>
+      </w:r>
+      <w:proofErr w:type="spellStart"/>
+      <w:r>
+        <w:t>X_State</w:t>
+      </w:r>
+      <w:proofErr w:type="spellEnd"/>
+      <w:r>
+        <w:t>, INCIDNT, CHLDWT_F)</w:t>
+      </w:r>
+    </w:p>
+    <w:p>
+      <w:pPr>
+        <w:pStyle w:val="ListParagraph"/>
+        <w:numPr>
+          <w:ilvl w:val="1"/>
+          <w:numId w:val="11"/>
+        </w:numPr>
+      </w:pPr>
+      <w:r>
+        <w:t>Each sample is multiplied by its weight</w:t>
+      </w:r>
+    </w:p>
+    <w:p>
+      <w:pPr>
+        <w:pStyle w:val="ListParagraph"/>
+        <w:numPr>
+          <w:ilvl w:val="1"/>
+          <w:numId w:val="11"/>
+        </w:numPr>
+      </w:pPr>
+      <w:r>
+        <w:t>Stratified by state</w:t>
+      </w:r>
+    </w:p>
+    <w:p>
+      <w:pPr>
+        <w:pStyle w:val="ListParagraph"/>
+        <w:numPr>
+          <w:ilvl w:val="1"/>
+          <w:numId w:val="11"/>
+        </w:numPr>
+      </w:pPr>
+      <w:r>
+        <w:t xml:space="preserve">Summed the </w:t>
+      </w:r>
+      <w:r>
+        <w:t xml:space="preserve">weighted </w:t>
+      </w:r>
+      <w:r>
+        <w:t>counts</w:t>
+      </w:r>
+      <w:r>
+        <w:t xml:space="preserve"> for each column of INCIDNT</w:t>
+      </w:r>
+    </w:p>
+    <w:p>
+      <w:pPr>
+        <w:pStyle w:val="ListParagraph"/>
+        <w:numPr>
+          <w:ilvl w:val="1"/>
+          <w:numId w:val="11"/>
+        </w:numPr>
+      </w:pPr>
+      <w:r>
+        <w:t>We have a data frame for each year that includes:</w:t>
+      </w:r>
+    </w:p>
+    <w:p>
+      <w:pPr>
+        <w:pStyle w:val="ListParagraph"/>
+        <w:numPr>
+          <w:ilvl w:val="2"/>
+          <w:numId w:val="11"/>
+        </w:numPr>
+      </w:pPr>
+      <w:r>
+        <w:t>R</w:t>
+      </w:r>
+      <w:r>
+        <w:t>ow for each state</w:t>
+      </w:r>
+    </w:p>
+    <w:p>
+      <w:pPr>
+        <w:pStyle w:val="ListParagraph"/>
+        <w:numPr>
+          <w:ilvl w:val="2"/>
+          <w:numId w:val="11"/>
+        </w:numPr>
+      </w:pPr>
+      <w:r>
+        <w:t>Column for each answer for INCIDNT</w:t>
+      </w:r>
+    </w:p>
+    <w:p>
+      <w:pPr>
+        <w:pStyle w:val="ListParagraph"/>
+        <w:numPr>
+          <w:ilvl w:val="2"/>
+          <w:numId w:val="11"/>
+        </w:numPr>
+      </w:pPr>
+      <w:r>
+        <w:t xml:space="preserve">Each cell is a representation of the total children within the state for each </w:t>
+      </w:r>
+      <w:r>
+        <w:t>INCIDNT</w:t>
+      </w:r>
+      <w:r>
+        <w:t xml:space="preserve"> category.</w:t>
+      </w:r>
+    </w:p>
+    <w:p>
+      <w:pPr>
+        <w:pStyle w:val="ListParagraph"/>
+        <w:numPr>
+          <w:ilvl w:val="2"/>
+          <w:numId w:val="11"/>
+        </w:numPr>
+      </w:pPr>
+      <w:r>
+        <w:t>The sum for each row represents the total children</w:t>
+      </w:r>
+      <w:r>
+        <w:t xml:space="preserve"> with asthma</w:t>
+      </w:r>
+      <w:r>
+        <w:t xml:space="preserve"> in the state.</w:t>
+      </w:r>
+    </w:p>
+    <w:p>
+      <w:pPr>
+        <w:pStyle w:val="ListParagraph"/>
+        <w:numPr>
+          <w:ilvl w:val="0"/>
+          <w:numId w:val="11"/>
+        </w:numPr>
+      </w:pPr>
+      <w:r>
+        <w:t>BRFSS</w:t>
+      </w:r>
+    </w:p>
+    <w:p>
+      <w:pPr>
+        <w:pStyle w:val="ListParagraph"/>
+        <w:numPr>
+          <w:ilvl w:val="1"/>
+          <w:numId w:val="11"/>
+        </w:numPr>
+      </w:pPr>
+      <w:r>
+        <w:t>Selected variables (X_STATE,  CASTHDX2,  X_CHILDWT)</w:t>
+      </w:r>
+    </w:p>
+    <w:p>
+      <w:pPr>
+        <w:pStyle w:val="ListParagraph"/>
+        <w:numPr>
+          <w:ilvl w:val="1"/>
+          <w:numId w:val="11"/>
+        </w:numPr>
+      </w:pPr>
+      <w:r>
+        <w:t>Each sample is multiplied by its weight</w:t>
+      </w:r>
+    </w:p>
+    <w:p>
+      <w:pPr>
+        <w:pStyle w:val="ListParagraph"/>
+        <w:numPr>
+          <w:ilvl w:val="1"/>
+          <w:numId w:val="11"/>
+        </w:numPr>
+      </w:pPr>
+      <w:r>
+        <w:t>Stratified by state</w:t>
+      </w:r>
+    </w:p>
+    <w:p>
+      <w:pPr>
+        <w:pStyle w:val="ListParagraph"/>
+        <w:numPr>
+          <w:ilvl w:val="1"/>
+          <w:numId w:val="11"/>
+        </w:numPr>
+      </w:pPr>
+      <w:r>
+        <w:t>Summed the weighted values for each column of CASTHDX2</w:t>
+      </w:r>
+    </w:p>
+    <w:p>
+      <w:pPr>
+        <w:pStyle w:val="ListParagraph"/>
+        <w:numPr>
+          <w:ilvl w:val="1"/>
+          <w:numId w:val="11"/>
+        </w:numPr>
+      </w:pPr>
+      <w:r>
+        <w:t>We have a data frame for each year that includes:</w:t>
+      </w:r>
+    </w:p>
+    <w:p>
+      <w:pPr>
+        <w:pStyle w:val="ListParagraph"/>
+        <w:numPr>
+          <w:ilvl w:val="2"/>
+          <w:numId w:val="11"/>
+        </w:numPr>
+      </w:pPr>
+      <w:r>
+        <w:t>Row for each state</w:t>
+      </w:r>
+    </w:p>
+    <w:p>
+      <w:pPr>
+        <w:pStyle w:val="ListParagraph"/>
+        <w:numPr>
+          <w:ilvl w:val="2"/>
+          <w:numId w:val="11"/>
+        </w:numPr>
+      </w:pPr>
+      <w:r>
+        <w:t>Column for each answer for CASTHDX2</w:t>
+      </w:r>
+    </w:p>
+    <w:p>
+      <w:pPr>
+        <w:pStyle w:val="ListParagraph"/>
+        <w:numPr>
+          <w:ilvl w:val="2"/>
+          <w:numId w:val="11"/>
+        </w:numPr>
+      </w:pPr>
+      <w:r>
+        <w:t>Each cell is a representation of the total children within the state for each CASTHDX2</w:t>
+      </w:r>
+      <w:r>
+        <w:t xml:space="preserve"> </w:t>
+      </w:r>
+      <w:r>
+        <w:t>category.</w:t>
+      </w:r>
+      <w:r>
+        <w:t xml:space="preserve"> </w:t>
+      </w:r>
+    </w:p>
+    <w:p>
+      <w:pPr>
+        <w:pStyle w:val="ListParagraph"/>
+        <w:numPr>
+          <w:ilvl w:val="2"/>
+          <w:numId w:val="11"/>
+        </w:numPr>
+      </w:pPr>
+      <w:r>
+        <w:t xml:space="preserve">The sum </w:t>
+      </w:r>
+      <w:r>
+        <w:t xml:space="preserve">for </w:t>
+      </w:r>
+      <w:r>
+        <w:t>each row represents the total children in the state.</w:t>
+      </w:r>
+    </w:p>
+    <w:p>
+      <w:pPr>
+        <w:pStyle w:val="ListParagraph"/>
+        <w:numPr>
+          <w:ilvl w:val="0"/>
+          <w:numId w:val="11"/>
+        </w:numPr>
+      </w:pPr>
+      <w:r>
+        <w:t>Joined the two data frames by state:</w:t>
+      </w:r>
+    </w:p>
+    <w:p>
+      <w:pPr>
+        <w:pStyle w:val="ListParagraph"/>
+        <w:numPr>
+          <w:ilvl w:val="1"/>
+          <w:numId w:val="11"/>
+        </w:numPr>
+      </w:pPr>
+      <w:r>
+        <w:t>Row represent state</w:t>
+      </w:r>
+    </w:p>
+    <w:p>
+      <w:pPr>
+        <w:pStyle w:val="ListParagraph"/>
+        <w:numPr>
+          <w:ilvl w:val="1"/>
+          <w:numId w:val="11"/>
+        </w:numPr>
+      </w:pPr>
+      <w:r>
+        <w:t xml:space="preserve">Columns represent </w:t>
+      </w:r>
+      <w:r>
+        <w:t>INCIDNT</w:t>
+      </w:r>
+      <w:r>
+        <w:t xml:space="preserve"> and </w:t>
+      </w:r>
+      <w:r>
+        <w:t>CASTHDX2</w:t>
+      </w:r>
+    </w:p>
+    <w:p>
+      <w:pPr>
+        <w:pStyle w:val="ListParagraph"/>
+        <w:numPr>
+          <w:ilvl w:val="0"/>
+          <w:numId w:val="11"/>
+        </w:numPr>
+      </w:pPr>
+      <w:r>
+        <w:t>Estimate the asthma IR for each state:</w:t>
+      </w:r>
+    </w:p>
+    <w:p>
+      <w:pPr>
+        <w:pStyle w:val="ListParagraph"/>
+        <w:numPr>
+          <w:ilvl w:val="1"/>
+          <w:numId w:val="11"/>
+        </w:numPr>
+      </w:pPr>
+      <w:proofErr w:type="spellStart"/>
+      <w:r>
+        <w:t>At_risk</w:t>
+      </w:r>
+      <w:proofErr w:type="spellEnd"/>
+      <w:r>
+        <w:t xml:space="preserve"> = </w:t>
+      </w:r>
+      <w:r>
+        <w:t>`1_ACBS` + `2_BRFSS`</w:t>
+      </w:r>
+    </w:p>
+    <w:p>
+      <w:pPr>
+        <w:pStyle w:val="ListParagraph"/>
+        <w:numPr>
+          <w:ilvl w:val="1"/>
+          <w:numId w:val="11"/>
+        </w:numPr>
+      </w:pPr>
+      <w:r>
+        <w:t xml:space="preserve">IR_per1000 = `1_ACBS` / </w:t>
+      </w:r>
+      <w:proofErr w:type="spellStart"/>
+      <w:r>
+        <w:t>At_risk</w:t>
+      </w:r>
+      <w:proofErr w:type="spellEnd"/>
+      <w:r>
+        <w:t>*1000</w:t>
+      </w:r>
+    </w:p>
+    <w:p>
+      <w:pPr>
+        <w:pStyle w:val="ListParagraph"/>
+        <w:numPr>
+          <w:ilvl w:val="0"/>
+          <w:numId w:val="11"/>
+        </w:numPr>
+      </w:pPr>
+      <w:r>
+        <w:t>Estimate the asthma PRV for each state:</w:t>
+      </w:r>
+    </w:p>
+    <w:p>
+      <w:pPr>
+        <w:pStyle w:val="ListParagraph"/>
+        <w:numPr>
+          <w:ilvl w:val="1"/>
+          <w:numId w:val="11"/>
+        </w:numPr>
+      </w:pPr>
+      <w:r>
+        <w:t>SAMPLE = `1_BRFSS` + `2_BRFSS`</w:t>
+      </w:r>
+    </w:p>
+    <w:p>
+      <w:pPr>
+        <w:pStyle w:val="ListParagraph"/>
+        <w:numPr>
+          <w:ilvl w:val="1"/>
+          <w:numId w:val="11"/>
+        </w:numPr>
+      </w:pPr>
+      <w:r>
+        <w:t>EVER =  `1_BRFSS`</w:t>
+      </w:r>
+    </w:p>
+    <w:p>
+      <w:pPr>
+        <w:pStyle w:val="ListParagraph"/>
+        <w:numPr>
+          <w:ilvl w:val="1"/>
+          <w:numId w:val="11"/>
+        </w:numPr>
+      </w:pPr>
+      <w:r>
+        <w:t>PRV_per100 = EVER/ SAMPLE</w:t>
+      </w:r>
+    </w:p>
+    <w:p>
+      <w:pPr>
+        <w:pStyle w:val="ListParagraph"/>
+        <w:numPr>
+          <w:ilvl w:val="0"/>
+          <w:numId w:val="11"/>
+        </w:numPr>
+      </w:pPr>
+      <w:r>
+        <w:t>Results</w:t>
+      </w:r>
+      <w:r>
+        <w:t>:</w:t>
+      </w:r>
+    </w:p>
+    <w:p>
+      <w:pPr>
+        <w:pStyle w:val="ListParagraph"/>
+        <w:numPr>
+          <w:ilvl w:val="1"/>
+          <w:numId w:val="11"/>
+        </w:numPr>
+      </w:pPr>
+      <w:r>
+        <w:t>Multiple tables, each one represents a year</w:t>
+      </w:r>
+    </w:p>
+    <w:p>
+      <w:pPr>
+        <w:pStyle w:val="ListParagraph"/>
+        <w:numPr>
+          <w:ilvl w:val="1"/>
+          <w:numId w:val="11"/>
+        </w:numPr>
+      </w:pPr>
+      <w:r>
+        <w:t>Each row is a state</w:t>
+      </w:r>
+      <w:r>
+        <w:t xml:space="preserve"> </w:t>
+      </w:r>
+    </w:p>
+    <w:p>
+      <w:pPr>
+        <w:pStyle w:val="ListParagraph"/>
+        <w:numPr>
+          <w:ilvl w:val="0"/>
+          <w:numId w:val="11"/>
+        </w:numPr>
+      </w:pPr>
+      <w:r>
+        <w:t>Aggregate estimate</w:t>
+      </w:r>
+      <w:r>
+        <w:t xml:space="preserve"> by state</w:t>
+      </w:r>
+    </w:p>
+    <w:p>
+      <w:pPr>
+        <w:pStyle w:val="ListParagraph"/>
+        <w:numPr>
+          <w:ilvl w:val="1"/>
+          <w:numId w:val="11"/>
+        </w:numPr>
+      </w:pPr>
+      <w:r>
+        <w:t>Sum the weighted samples for each state</w:t>
+      </w:r>
+      <w:r>
+        <w:t xml:space="preserve"> </w:t>
+      </w:r>
+    </w:p>
+    <w:p>
+      <w:pPr>
+        <w:pStyle w:val="ListParagraph"/>
+        <w:numPr>
+          <w:ilvl w:val="1"/>
+          <w:numId w:val="11"/>
+        </w:numPr>
+      </w:pPr>
+      <w:r>
+        <w:t xml:space="preserve">`IR per 1000` = `&lt;12_month`/ </w:t>
+      </w:r>
+      <w:proofErr w:type="spellStart"/>
+      <w:r>
+        <w:t>At_risk</w:t>
+      </w:r>
+      <w:proofErr w:type="spellEnd"/>
+      <w:r>
+        <w:t>*1000</w:t>
+      </w:r>
+      <w:r>
+        <w:t xml:space="preserve"> – using the summed counts across all the years by state</w:t>
+      </w:r>
+    </w:p>
+    <w:p>
+      <w:pPr>
+        <w:pStyle w:val="ListParagraph"/>
+        <w:numPr>
+          <w:ilvl w:val="1"/>
+          <w:numId w:val="11"/>
+        </w:numPr>
+      </w:pPr>
+      <w:r>
+        <w:t xml:space="preserve">Each row is the </w:t>
+      </w:r>
+      <w:r>
+        <w:t xml:space="preserve">total </w:t>
+      </w:r>
+      <w:r>
+        <w:t>weighted results across the years for the state</w:t>
+      </w:r>
+    </w:p>
+    <w:p>
+      <w:pPr>
+        <w:pStyle w:val="ListParagraph"/>
+        <w:numPr>
+          <w:ilvl w:val="0"/>
+          <w:numId w:val="11"/>
+        </w:numPr>
+      </w:pPr>
+      <w:r>
+        <w:t>Aggregate estimate</w:t>
+      </w:r>
+      <w:r>
+        <w:t xml:space="preserve"> </w:t>
+      </w:r>
+      <w:r>
+        <w:t xml:space="preserve">fir </w:t>
+      </w:r>
+      <w:r>
+        <w:t>National</w:t>
+      </w:r>
+      <w:r>
+        <w:t xml:space="preserve"> IR</w:t>
+      </w:r>
+    </w:p>
+    <w:p>
+      <w:pPr>
+        <w:pStyle w:val="ListParagraph"/>
+        <w:numPr>
+          <w:ilvl w:val="1"/>
+          <w:numId w:val="11"/>
+        </w:numPr>
+      </w:pPr>
+      <w:r>
+        <w:lastRenderedPageBreak/>
+        <w:t xml:space="preserve">Sum the weighted samples across all states by year and divide by  the number of year (here 5 year) [e.g. </w:t>
+      </w:r>
+      <w:r>
+        <w:t>sum(`&lt;12_month`)/5</w:t>
+      </w:r>
+      <w:r>
+        <w:t>]</w:t>
+      </w:r>
+    </w:p>
+    <w:p>
+      <w:pPr>
+        <w:pStyle w:val="ListParagraph"/>
+        <w:numPr>
+          <w:ilvl w:val="1"/>
+          <w:numId w:val="11"/>
+        </w:numPr>
+      </w:pPr>
+      <w:r>
+        <w:t>Estimate the weighted average incidence rate</w:t>
+      </w:r>
+      <w:bookmarkStart w:id="0" w:name="_GoBack"/>
+      <w:bookmarkEnd w:id="0"/>
+    </w:p>
+    <w:p>
+      <w:pPr>
+        <w:ind w:left="1080"/>
+      </w:pPr>
+    </w:p>
+    <w:p>
+      <w:pPr>
+        <w:pStyle w:val="ListParagraph"/>
+        <w:ind w:left="2160"/>
+      </w:pPr>
+    </w:p>
+    <w:p>
+      <w:r>
+        <w:rPr>
+          <w:highlight w:val="green"/>
+        </w:rPr>
+        <w:t>Add graphic section (</w:t>
+      </w:r>
+      <w:r>
+        <w:rPr>
+          <w:highlight w:val="green"/>
+        </w:rPr>
+        <w:t>…)</w:t>
+      </w:r>
+    </w:p>
+    <w:p>
+      <w:r>
+        <w:rPr>
+          <w:highlight w:val="green"/>
+        </w:rPr>
         <w:t>Explain in detail step by step to get the rates. Include the following:</w:t>
       </w:r>
     </w:p>
@@ -410,7 +1104,6 @@
         </w:numPr>
       </w:pPr>
       <w:r>
-        <w:lastRenderedPageBreak/>
         <w:t>What data sets we downloaded</w:t>
       </w:r>
     </w:p>
@@ -862,6 +1555,7 @@
           <w:i/>
           <w:iCs/>
         </w:rPr>
+        <w:lastRenderedPageBreak/>
         <w:t>RR</w:t>
       </w:r>
       <w:r>
@@ -1035,7 +1729,15 @@
       </w:r>
     </w:p>
     <w:p>
-      <w:r>
+      <w:pPr>
+        <w:rPr>
+          <w:highlight w:val="green"/>
+        </w:rPr>
+      </w:pPr>
+      <w:r>
+        <w:rPr>
+          <w:highlight w:val="green"/>
+        </w:rPr>
         <w:t>Things to include:</w:t>
       </w:r>
     </w:p>
@@ -1046,8 +1748,14 @@
           <w:ilvl w:val="0"/>
           <w:numId w:val="10"/>
         </w:numPr>
-      </w:pPr>
-      <w:r>
+        <w:rPr>
+          <w:highlight w:val="green"/>
+        </w:rPr>
+      </w:pPr>
+      <w:r>
+        <w:rPr>
+          <w:highlight w:val="green"/>
+        </w:rPr>
         <w:t>Presents the results of the incidence rates (samples, weighted estimates by year, refer to table by state)</w:t>
       </w:r>
     </w:p>
@@ -1058,12 +1766,16 @@
           <w:ilvl w:val="0"/>
           <w:numId w:val="10"/>
         </w:numPr>
-      </w:pPr>
-      <w:r>
+        <w:rPr>
+          <w:highlight w:val="green"/>
+        </w:rPr>
+      </w:pPr>
+      <w:r>
+        <w:rPr>
+          <w:highlight w:val="green"/>
+        </w:rPr>
         <w:t>Mention missing states by year in the final joined data sets</w:t>
       </w:r>
-      <w:bookmarkStart w:id="0" w:name="_GoBack"/>
-      <w:bookmarkEnd w:id="0"/>
     </w:p>
     <w:p>
       <w:pPr>
@@ -1217,7 +1929,11 @@
         <w:t>the east percentage of all asthma cases with 9.8%, while urban clusters had only 9,296 cases representing 13% of all asthma cases.</w:t>
       </w:r>
       <w:r>
-        <w:t xml:space="preserve"> By income, $50,000 to &lt;$75,000 had the largest number of cases attributable to NO</w:t>
+        <w:t xml:space="preserve"> By </w:t>
+      </w:r>
+      <w:r>
+        <w:lastRenderedPageBreak/>
+        <w:t>income, $50,000 to &lt;$75,000 had the largest number of cases attributable to NO</w:t>
       </w:r>
       <w:r>
         <w:rPr>
@@ -1232,6 +1948,9 @@
     <w:p/>
     <w:p>
       <w:r>
+        <w:rPr>
+          <w:highlight w:val="green"/>
+        </w:rPr>
         <w:t>Mention state estimates</w:t>
       </w:r>
     </w:p>
@@ -1264,7 +1983,6 @@
           <w:i/>
           <w:iCs/>
         </w:rPr>
-        <w:lastRenderedPageBreak/>
         <w:t>Comparing total asthma cases</w:t>
       </w:r>
     </w:p>
@@ -1442,6 +2160,7 @@
         </w:numPr>
       </w:pPr>
       <w:r>
+        <w:lastRenderedPageBreak/>
         <w:t>Using state specific asthma incidence rates did not change the results much (within the range of the sensitivity analysis from the main paper)</w:t>
       </w:r>
     </w:p>
@@ -1511,11 +2230,7 @@
         <w:t xml:space="preserve">The AF is a function of CRF and exposure estimate regardless of the IR. </w:t>
       </w:r>
       <w:r>
-        <w:t xml:space="preserve">Had we applied an incidence rate based on other factors like age, gender, race, income group, then the </w:t>
-      </w:r>
-      <w:r>
-        <w:lastRenderedPageBreak/>
-        <w:t>attributable fraction across the state would differ since the change won’t in incidence rate won’t be uniform within the state.</w:t>
+        <w:t>Had we applied an incidence rate based on other factors like age, gender, race, income group, then the attributable fraction across the state would differ since the change won’t in incidence rate won’t be uniform within the state.</w:t>
       </w:r>
     </w:p>
     <w:p>
@@ -2482,7 +3197,6 @@
           </w:tcPr>
           <w:p>
             <w:r>
-              <w:lastRenderedPageBreak/>
               <w:t>75%</w:t>
             </w:r>
           </w:p>
@@ -5611,7 +6325,6 @@
           </w:tcPr>
           <w:p>
             <w:r>
-              <w:lastRenderedPageBreak/>
               <w:t>≥75,000</w:t>
             </w:r>
           </w:p>
@@ -8424,6 +9137,7 @@
           </w:tcPr>
           <w:p>
             <w:r>
+              <w:lastRenderedPageBreak/>
               <w:t>Oklahoma</w:t>
             </w:r>
           </w:p>
@@ -9794,7 +10508,6 @@
           </w:tcPr>
           <w:p>
             <w:r>
-              <w:lastRenderedPageBreak/>
               <w:t>Kentucky</w:t>
             </w:r>
           </w:p>
@@ -13606,6 +14319,7 @@
           </w:tcPr>
           <w:p>
             <w:r>
+              <w:lastRenderedPageBreak/>
               <w:t>Total</w:t>
             </w:r>
           </w:p>
@@ -17383,6 +18097,7 @@
           </w:tcPr>
           <w:p>
             <w:r>
+              <w:lastRenderedPageBreak/>
               <w:t>Mississippi</w:t>
             </w:r>
           </w:p>
@@ -18560,7 +19275,6 @@
           </w:tcPr>
           <w:p>
             <w:r>
-              <w:lastRenderedPageBreak/>
               <w:t>Pennsylvania</w:t>
             </w:r>
           </w:p>
@@ -20142,7 +20856,6 @@
         <w:ind w:left="720" w:hanging="720"/>
       </w:pPr>
       <w:r>
-        <w:lastRenderedPageBreak/>
         <w:fldChar w:fldCharType="begin"/>
       </w:r>
       <w:r>
@@ -21265,6 +21978,118 @@
       <w:pPr>
         <w:ind w:left="6120" w:hanging="180"/>
       </w:pPr>
+    </w:lvl>
+  </w:abstractNum>
+  <w:abstractNum w:abstractNumId="10" w15:restartNumberingAfterBreak="0">
+    <w:nsid w:val="771C48DA"/>
+    <w:multiLevelType w:val="hybridMultilevel"/>
+    <w:tmpl w:val="92D6BCF8"/>
+    <w:lvl w:ilvl="0" w:tplc="1F6CD464">
+      <w:numFmt w:val="bullet"/>
+      <w:lvlText w:val=""/>
+      <w:lvlJc w:val="left"/>
+      <w:pPr>
+        <w:ind w:left="720" w:hanging="360"/>
+      </w:pPr>
+      <w:rPr>
+        <w:rFonts w:ascii="Symbol" w:eastAsiaTheme="minorHAnsi" w:hAnsi="Symbol" w:cstheme="minorBidi" w:hint="default"/>
+      </w:rPr>
+    </w:lvl>
+    <w:lvl w:ilvl="1" w:tplc="04090003">
+      <w:start w:val="1"/>
+      <w:numFmt w:val="bullet"/>
+      <w:lvlText w:val="o"/>
+      <w:lvlJc w:val="left"/>
+      <w:pPr>
+        <w:ind w:left="1440" w:hanging="360"/>
+      </w:pPr>
+      <w:rPr>
+        <w:rFonts w:ascii="Courier New" w:hAnsi="Courier New" w:cs="Courier New" w:hint="default"/>
+      </w:rPr>
+    </w:lvl>
+    <w:lvl w:ilvl="2" w:tplc="04090005">
+      <w:start w:val="1"/>
+      <w:numFmt w:val="bullet"/>
+      <w:lvlText w:val=""/>
+      <w:lvlJc w:val="left"/>
+      <w:pPr>
+        <w:ind w:left="2160" w:hanging="360"/>
+      </w:pPr>
+      <w:rPr>
+        <w:rFonts w:ascii="Wingdings" w:hAnsi="Wingdings" w:hint="default"/>
+      </w:rPr>
+    </w:lvl>
+    <w:lvl w:ilvl="3" w:tplc="04090001" w:tentative="1">
+      <w:start w:val="1"/>
+      <w:numFmt w:val="bullet"/>
+      <w:lvlText w:val=""/>
+      <w:lvlJc w:val="left"/>
+      <w:pPr>
+        <w:ind w:left="2880" w:hanging="360"/>
+      </w:pPr>
+      <w:rPr>
+        <w:rFonts w:ascii="Symbol" w:hAnsi="Symbol" w:hint="default"/>
+      </w:rPr>
+    </w:lvl>
+    <w:lvl w:ilvl="4" w:tplc="04090003" w:tentative="1">
+      <w:start w:val="1"/>
+      <w:numFmt w:val="bullet"/>
+      <w:lvlText w:val="o"/>
+      <w:lvlJc w:val="left"/>
+      <w:pPr>
+        <w:ind w:left="3600" w:hanging="360"/>
+      </w:pPr>
+      <w:rPr>
+        <w:rFonts w:ascii="Courier New" w:hAnsi="Courier New" w:cs="Courier New" w:hint="default"/>
+      </w:rPr>
+    </w:lvl>
+    <w:lvl w:ilvl="5" w:tplc="04090005" w:tentative="1">
+      <w:start w:val="1"/>
+      <w:numFmt w:val="bullet"/>
+      <w:lvlText w:val=""/>
+      <w:lvlJc w:val="left"/>
+      <w:pPr>
+        <w:ind w:left="4320" w:hanging="360"/>
+      </w:pPr>
+      <w:rPr>
+        <w:rFonts w:ascii="Wingdings" w:hAnsi="Wingdings" w:hint="default"/>
+      </w:rPr>
+    </w:lvl>
+    <w:lvl w:ilvl="6" w:tplc="04090001" w:tentative="1">
+      <w:start w:val="1"/>
+      <w:numFmt w:val="bullet"/>
+      <w:lvlText w:val=""/>
+      <w:lvlJc w:val="left"/>
+      <w:pPr>
+        <w:ind w:left="5040" w:hanging="360"/>
+      </w:pPr>
+      <w:rPr>
+        <w:rFonts w:ascii="Symbol" w:hAnsi="Symbol" w:hint="default"/>
+      </w:rPr>
+    </w:lvl>
+    <w:lvl w:ilvl="7" w:tplc="04090003" w:tentative="1">
+      <w:start w:val="1"/>
+      <w:numFmt w:val="bullet"/>
+      <w:lvlText w:val="o"/>
+      <w:lvlJc w:val="left"/>
+      <w:pPr>
+        <w:ind w:left="5760" w:hanging="360"/>
+      </w:pPr>
+      <w:rPr>
+        <w:rFonts w:ascii="Courier New" w:hAnsi="Courier New" w:cs="Courier New" w:hint="default"/>
+      </w:rPr>
+    </w:lvl>
+    <w:lvl w:ilvl="8" w:tplc="04090005" w:tentative="1">
+      <w:start w:val="1"/>
+      <w:numFmt w:val="bullet"/>
+      <w:lvlText w:val=""/>
+      <w:lvlJc w:val="left"/>
+      <w:pPr>
+        <w:ind w:left="6480" w:hanging="360"/>
+      </w:pPr>
+      <w:rPr>
+        <w:rFonts w:ascii="Wingdings" w:hAnsi="Wingdings" w:hint="default"/>
+      </w:rPr>
     </w:lvl>
   </w:abstractNum>
   <w:num w:numId="1">
@@ -21296,6 +22121,9 @@
   </w:num>
   <w:num w:numId="10">
     <w:abstractNumId w:val="5"/>
+  </w:num>
+  <w:num w:numId="11">
+    <w:abstractNumId w:val="10"/>
   </w:num>
 </w:numbering>
 </file>

</xml_diff>

<commit_message>
Added the count data table for national and by state, added Asthma_IR_4 script, adjusted the plots, worked on the methods section
</commit_message>
<xml_diff>
--- a/Results/Methods_Results_ver1_RA.docx
+++ b/Results/Methods_Results_ver1_RA.docx
@@ -1,6 +1,6 @@
 
 <file path=word/document.xml><?xml version="1.0" encoding="utf-8"?>
-<w:document xmlns:wpc="http://schemas.microsoft.com/office/word/2010/wordprocessingCanvas" xmlns:cx="http://schemas.microsoft.com/office/drawing/2014/chartex" xmlns:cx1="http://schemas.microsoft.com/office/drawing/2015/9/8/chartex" xmlns:mc="http://schemas.openxmlformats.org/markup-compatibility/2006" xmlns:o="urn:schemas-microsoft-com:office:office" xmlns:r="http://schemas.openxmlformats.org/officeDocument/2006/relationships" xmlns:m="http://schemas.openxmlformats.org/officeDocument/2006/math" xmlns:v="urn:schemas-microsoft-com:vml" xmlns:wp14="http://schemas.microsoft.com/office/word/2010/wordprocessingDrawing" xmlns:wp="http://schemas.openxmlformats.org/drawingml/2006/wordprocessingDrawing" xmlns:w10="urn:schemas-microsoft-com:office:word" xmlns:w="http://schemas.openxmlformats.org/wordprocessingml/2006/main" xmlns:w14="http://schemas.microsoft.com/office/word/2010/wordml" xmlns:w15="http://schemas.microsoft.com/office/word/2012/wordml" xmlns:w16se="http://schemas.microsoft.com/office/word/2015/wordml/symex" xmlns:wpg="http://schemas.microsoft.com/office/word/2010/wordprocessingGroup" xmlns:wpi="http://schemas.microsoft.com/office/word/2010/wordprocessingInk" xmlns:wne="http://schemas.microsoft.com/office/word/2006/wordml" xmlns:wps="http://schemas.microsoft.com/office/word/2010/wordprocessingShape" mc:Ignorable="w14 w15 w16se wp14">
+<w:document xmlns:wpc="http://schemas.microsoft.com/office/word/2010/wordprocessingCanvas" xmlns:cx="http://schemas.microsoft.com/office/drawing/2014/chartex" xmlns:cx1="http://schemas.microsoft.com/office/drawing/2015/9/8/chartex" xmlns:cx2="http://schemas.microsoft.com/office/drawing/2015/10/21/chartex" xmlns:cx3="http://schemas.microsoft.com/office/drawing/2016/5/9/chartex" xmlns:cx4="http://schemas.microsoft.com/office/drawing/2016/5/10/chartex" xmlns:cx5="http://schemas.microsoft.com/office/drawing/2016/5/11/chartex" xmlns:cx6="http://schemas.microsoft.com/office/drawing/2016/5/12/chartex" xmlns:cx7="http://schemas.microsoft.com/office/drawing/2016/5/13/chartex" xmlns:cx8="http://schemas.microsoft.com/office/drawing/2016/5/14/chartex" xmlns:mc="http://schemas.openxmlformats.org/markup-compatibility/2006" xmlns:aink="http://schemas.microsoft.com/office/drawing/2016/ink" xmlns:am3d="http://schemas.microsoft.com/office/drawing/2017/model3d" xmlns:o="urn:schemas-microsoft-com:office:office" xmlns:r="http://schemas.openxmlformats.org/officeDocument/2006/relationships" xmlns:m="http://schemas.openxmlformats.org/officeDocument/2006/math" xmlns:v="urn:schemas-microsoft-com:vml" xmlns:wp14="http://schemas.microsoft.com/office/word/2010/wordprocessingDrawing" xmlns:wp="http://schemas.openxmlformats.org/drawingml/2006/wordprocessingDrawing" xmlns:w10="urn:schemas-microsoft-com:office:word" xmlns:w="http://schemas.openxmlformats.org/wordprocessingml/2006/main" xmlns:w14="http://schemas.microsoft.com/office/word/2010/wordml" xmlns:w15="http://schemas.microsoft.com/office/word/2012/wordml" xmlns:w16cid="http://schemas.microsoft.com/office/word/2016/wordml/cid" xmlns:w16se="http://schemas.microsoft.com/office/word/2015/wordml/symex" xmlns:wpg="http://schemas.microsoft.com/office/word/2010/wordprocessingGroup" xmlns:wpi="http://schemas.microsoft.com/office/word/2010/wordprocessingInk" xmlns:wne="http://schemas.microsoft.com/office/word/2006/wordml" xmlns:wps="http://schemas.microsoft.com/office/word/2010/wordprocessingShape" mc:Ignorable="w14 w15 w16se w16cid wp14">
   <w:body>
     <w:p>
       <w:pPr>
@@ -34,7 +34,7 @@
         <w:fldChar w:fldCharType="begin"/>
       </w:r>
       <w:r>
-        <w:instrText xml:space="preserve"> ADDIN EN.CITE &lt;EndNote&gt;&lt;Cite AuthorYear="1"&gt;&lt;Author&gt;Alotaibi&lt;/Author&gt;&lt;Year&gt;2019&lt;/Year&gt;&lt;RecNum&gt;419&lt;/RecNum&gt;&lt;DisplayText&gt;Alotaibi et al. (2019)&lt;/DisplayText&gt;&lt;record&gt;&lt;rec-number&gt;419&lt;/rec-number&gt;&lt;foreign-keys&gt;&lt;key app="EN" db-id="sepddp20s9p0fsetespvfzwjv0d9tat2092f" timestamp="1557505063"&gt;419&lt;/key&gt;&lt;/foreign-keys&gt;&lt;ref-type name="Journal Article"&gt;17&lt;/ref-type&gt;&lt;contributors&gt;&lt;authors&gt;&lt;author&gt;Alotaibi, Raed&lt;/author&gt;&lt;author&gt;Bechle, Mathew&lt;/author&gt;&lt;author&gt;Marshall, Julian D&lt;/author&gt;&lt;author&gt;Ramani, Tara&lt;/author&gt;&lt;author&gt;Zietsman, Josias&lt;/author&gt;&lt;author&gt;Nieuwenhuijsen, Mark J&lt;/author&gt;&lt;author&gt;Khreis, Haneen&lt;/author&gt;&lt;/authors&gt;&lt;/contributors&gt;&lt;titles&gt;&lt;title&gt;Traffic related air pollution and the burden of childhood asthma in the contiguous United States in 2000 and 2010&lt;/title&gt;&lt;secondary-title&gt;Environment international&lt;/secondary-title&gt;&lt;/titles&gt;&lt;periodical&gt;&lt;full-title&gt;Environment international&lt;/full-title&gt;&lt;/periodical&gt;&lt;dates&gt;&lt;year&gt;2019&lt;/year&gt;&lt;/dates&gt;&lt;isbn&gt;0160-4120&lt;/isbn&gt;&lt;urls&gt;&lt;/urls&gt;&lt;/record&gt;&lt;/Cite&gt;&lt;/EndNote&gt;</w:instrText>
+        <w:instrText xml:space="preserve"> ADDIN EN.CITE &lt;EndNote&gt;&lt;Cite AuthorYear="1"&gt;&lt;Author&gt;Alotaibi&lt;/Author&gt;&lt;Year&gt;2019&lt;/Year&gt;&lt;RecNum&gt;419&lt;/RecNum&gt;&lt;DisplayText&gt;Alotaibi et al. (2019)&lt;/DisplayText&gt;&lt;record&gt;&lt;rec-number&gt;419&lt;/rec-number&gt;&lt;foreign-keys&gt;&lt;key app="EN" db-id="evw2p02sutp5syer99qvsfw5tzza0fsxf22e" timestamp="1557965762"&gt;419&lt;/key&gt;&lt;/foreign-keys&gt;&lt;ref-type name="Journal Article"&gt;17&lt;/ref-type&gt;&lt;contributors&gt;&lt;authors&gt;&lt;author&gt;Alotaibi, Raed&lt;/author&gt;&lt;author&gt;Bechle, Mathew&lt;/author&gt;&lt;author&gt;Marshall, Julian D&lt;/author&gt;&lt;author&gt;Ramani, Tara&lt;/author&gt;&lt;author&gt;Zietsman, Josias&lt;/author&gt;&lt;author&gt;Nieuwenhuijsen, Mark J&lt;/author&gt;&lt;author&gt;Khreis, Haneen&lt;/author&gt;&lt;/authors&gt;&lt;/contributors&gt;&lt;titles&gt;&lt;title&gt;Traffic related air pollution and the burden of childhood asthma in the contiguous United States in 2000 and 2010&lt;/title&gt;&lt;secondary-title&gt;Environment international&lt;/secondary-title&gt;&lt;/titles&gt;&lt;periodical&gt;&lt;full-title&gt;Environment international&lt;/full-title&gt;&lt;/periodical&gt;&lt;dates&gt;&lt;year&gt;2019&lt;/year&gt;&lt;/dates&gt;&lt;isbn&gt;0160-4120&lt;/isbn&gt;&lt;urls&gt;&lt;/urls&gt;&lt;/record&gt;&lt;/Cite&gt;&lt;/EndNote&gt;</w:instrText>
       </w:r>
       <w:r>
         <w:fldChar w:fldCharType="separate"/>
@@ -82,7 +82,7 @@
         <w:fldChar w:fldCharType="begin"/>
       </w:r>
       <w:r>
-        <w:instrText xml:space="preserve"> ADDIN EN.CITE &lt;EndNote&gt;&lt;Cite&gt;&lt;Author&gt;Manson&lt;/Author&gt;&lt;Year&gt;2018&lt;/Year&gt;&lt;RecNum&gt;415&lt;/RecNum&gt;&lt;DisplayText&gt;(Manson et al., 2018; US Census Bureau, 2010)&lt;/DisplayText&gt;&lt;record&gt;&lt;rec-number&gt;415&lt;/rec-number&gt;&lt;foreign-keys&gt;&lt;key app="EN" db-id="sepddp20s9p0fsetespvfzwjv0d9tat2092f" timestamp="1556737502"&gt;415&lt;/key&gt;&lt;/foreign-keys&gt;&lt;ref-type name="Dataset"&gt;59&lt;/ref-type&gt;&lt;contributors&gt;&lt;authors&gt;&lt;author&gt;Manson, Steven&lt;/author&gt;&lt;author&gt;Schroeder, Jonathan&lt;/author&gt;&lt;author&gt;Van Riper, David&lt;/author&gt;&lt;author&gt;Ruggles, Steven&lt;/author&gt;&lt;/authors&gt;&lt;/contributors&gt;&lt;titles&gt;&lt;title&gt;IPUMS National Historical Geographic Information System: Version 13.0 [Database]. Minneapolis: University of Minnesota.&lt;/title&gt;&lt;/titles&gt;&lt;dates&gt;&lt;year&gt;2018&lt;/year&gt;&lt;/dates&gt;&lt;urls&gt;&lt;/urls&gt;&lt;electronic-resource-num&gt;http://doi.org/10.18128/D050.V13.0&lt;/electronic-resource-num&gt;&lt;/record&gt;&lt;/Cite&gt;&lt;Cite&gt;&lt;Author&gt;US Census Bureau&lt;/Author&gt;&lt;Year&gt;2010&lt;/Year&gt;&lt;RecNum&gt;48&lt;/RecNum&gt;&lt;record&gt;&lt;rec-number&gt;48&lt;/rec-number&gt;&lt;foreign-keys&gt;&lt;key app="EN" db-id="sepddp20s9p0fsetespvfzwjv0d9tat2092f" timestamp="1553104552"&gt;48&lt;/key&gt;&lt;/foreign-keys&gt;&lt;ref-type name="Generic"&gt;13&lt;/ref-type&gt;&lt;contributors&gt;&lt;authors&gt;&lt;author&gt;US Census Bureau, &lt;/author&gt;&lt;/authors&gt;&lt;/contributors&gt;&lt;titles&gt;&lt;title&gt;American factfinder&lt;/title&gt;&lt;/titles&gt;&lt;dates&gt;&lt;year&gt;2010&lt;/year&gt;&lt;/dates&gt;&lt;publisher&gt;US Census Bureau Washington, DC&lt;/publisher&gt;&lt;urls&gt;&lt;/urls&gt;&lt;/record&gt;&lt;/Cite&gt;&lt;/EndNote&gt;</w:instrText>
+        <w:instrText xml:space="preserve"> ADDIN EN.CITE &lt;EndNote&gt;&lt;Cite&gt;&lt;Author&gt;Manson&lt;/Author&gt;&lt;Year&gt;2018&lt;/Year&gt;&lt;RecNum&gt;418&lt;/RecNum&gt;&lt;DisplayText&gt;(Manson et al., 2018; US Census Bureau, 2010)&lt;/DisplayText&gt;&lt;record&gt;&lt;rec-number&gt;418&lt;/rec-number&gt;&lt;foreign-keys&gt;&lt;key app="EN" db-id="evw2p02sutp5syer99qvsfw5tzza0fsxf22e" timestamp="1556886536"&gt;418&lt;/key&gt;&lt;/foreign-keys&gt;&lt;ref-type name="Dataset"&gt;59&lt;/ref-type&gt;&lt;contributors&gt;&lt;authors&gt;&lt;author&gt;Manson, Steven&lt;/author&gt;&lt;author&gt;Schroeder, Jonathan&lt;/author&gt;&lt;author&gt;Van Riper, David&lt;/author&gt;&lt;author&gt;Ruggles, Steven&lt;/author&gt;&lt;/authors&gt;&lt;/contributors&gt;&lt;titles&gt;&lt;title&gt;IPUMS National Historical Geographic Information System: Version 13.0 [Database]. Minneapolis: University of Minnesota.&lt;/title&gt;&lt;/titles&gt;&lt;dates&gt;&lt;year&gt;2018&lt;/year&gt;&lt;/dates&gt;&lt;urls&gt;&lt;/urls&gt;&lt;electronic-resource-num&gt;http://doi.org/10.18128/D050.V13.0&lt;/electronic-resource-num&gt;&lt;/record&gt;&lt;/Cite&gt;&lt;Cite&gt;&lt;Author&gt;US Census Bureau&lt;/Author&gt;&lt;Year&gt;2010&lt;/Year&gt;&lt;RecNum&gt;50&lt;/RecNum&gt;&lt;record&gt;&lt;rec-number&gt;50&lt;/rec-number&gt;&lt;foreign-keys&gt;&lt;key app="EN" db-id="evw2p02sutp5syer99qvsfw5tzza0fsxf22e" timestamp="1544715296"&gt;50&lt;/key&gt;&lt;/foreign-keys&gt;&lt;ref-type name="Generic"&gt;13&lt;/ref-type&gt;&lt;contributors&gt;&lt;authors&gt;&lt;author&gt;US Census Bureau, &lt;/author&gt;&lt;/authors&gt;&lt;/contributors&gt;&lt;titles&gt;&lt;title&gt;American factfinder&lt;/title&gt;&lt;/titles&gt;&lt;dates&gt;&lt;year&gt;2010&lt;/year&gt;&lt;/dates&gt;&lt;publisher&gt;US Census Bureau Washington, DC&lt;/publisher&gt;&lt;urls&gt;&lt;/urls&gt;&lt;/record&gt;&lt;/Cite&gt;&lt;/EndNote&gt;</w:instrText>
       </w:r>
       <w:r>
         <w:fldChar w:fldCharType="separate"/>
@@ -269,13 +269,31 @@
         <w:t>re asked “Has a doctor, nurse, or other health professional ever said that the [name of child] has asthma?” if the answer is “yes”, the respondent is requested to participate in the ACBS follow up survey. The ACBS survey further asks “How old was the [name of child] when a doctor or other health professional first said [he/she] had asthma? How long ago was that?</w:t>
       </w:r>
       <w:r>
-        <w:t>” a</w:t>
-      </w:r>
-      <w:r>
-        <w:t xml:space="preserve"> new</w:t>
-      </w:r>
-      <w:r>
-        <w:t xml:space="preserve"> asthma incident case would answer </w:t>
+        <w:t>”</w:t>
+      </w:r>
+      <w:r>
+        <w:t>,</w:t>
+      </w:r>
+      <w:r>
+        <w:t xml:space="preserve"> </w:t>
+      </w:r>
+      <w:r>
+        <w:t>a</w:t>
+      </w:r>
+      <w:r>
+        <w:t xml:space="preserve">n </w:t>
+      </w:r>
+      <w:r>
+        <w:t xml:space="preserve">asthma incident case </w:t>
+      </w:r>
+      <w:r>
+        <w:t>is defined as</w:t>
+      </w:r>
+      <w:r>
+        <w:t xml:space="preserve"> </w:t>
+      </w:r>
+      <w:r>
+        <w:t xml:space="preserve">answering </w:t>
       </w:r>
       <w:r>
         <w:t>“within the past 12 months”</w:t>
@@ -296,96 +314,22 @@
         <w:t xml:space="preserve">children </w:t>
       </w:r>
       <w:r>
-        <w:t xml:space="preserve">who never had asthma (i.e. subtracting the prevalent cases from total children). </w:t>
+        <w:t>who never had asthma</w:t>
+      </w:r>
+      <w:r>
+        <w:t xml:space="preserve"> (I.e. those who answered no to “Has a doctor, nurse, or other health professional ever said that the [name of child] has asthma?”).</w:t>
       </w:r>
     </w:p>
     <w:p>
       <w:r>
-        <w:t>Each sample is multiplied by its assigned final weight</w:t>
-      </w:r>
-      <w:r>
-        <w:t xml:space="preserve">. The sum of weights for the </w:t>
-      </w:r>
-      <w:r>
-        <w:t xml:space="preserve">BRFSS </w:t>
-      </w:r>
-      <w:r>
-        <w:t xml:space="preserve">represents the total children population while the sum of weights for the </w:t>
-      </w:r>
-      <w:r>
-        <w:t>AC</w:t>
-      </w:r>
-      <w:r>
-        <w:t xml:space="preserve">BS represent total population with lifetime asthma. Not all states participated in the ACBS each year. States that participated more than once had </w:t>
-      </w:r>
-      <w:r>
-        <w:t xml:space="preserve">had their original weights reweighted </w:t>
-      </w:r>
-      <w:r>
-        <w:t>by</w:t>
-      </w:r>
-      <w:r>
-        <w:t xml:space="preserve"> dividing </w:t>
-      </w:r>
-      <w:r>
-        <w:t xml:space="preserve">with </w:t>
-      </w:r>
-      <w:r>
-        <w:t xml:space="preserve">the number of </w:t>
-      </w:r>
-      <w:r>
-        <w:t>years of participation</w:t>
-      </w:r>
-      <w:r>
-        <w:t xml:space="preserve">. </w:t>
-      </w:r>
-      <w:r>
-        <w:t>W</w:t>
-      </w:r>
-      <w:r>
-        <w:t>e</w:t>
-      </w:r>
-      <w:r>
-        <w:t xml:space="preserve"> then estimated the state-specific average </w:t>
-      </w:r>
-      <w:r>
-        <w:t>asthma incidence rates</w:t>
-      </w:r>
-      <w:r>
-        <w:t xml:space="preserve"> for the years 2006 through 2010</w:t>
-      </w:r>
-      <w:r>
-        <w:t xml:space="preserve">. </w:t>
-      </w:r>
-      <w:r>
-        <w:t>States not included in the data set</w:t>
-      </w:r>
-      <w:r>
-        <w:t>;</w:t>
+        <w:rPr>
+          <w:i/>
+          <w:iCs/>
+        </w:rPr>
+        <w:t>Data analysis</w:t>
       </w:r>
       <w:r>
         <w:t xml:space="preserve"> </w:t>
-      </w:r>
-      <w:r>
-        <w:t xml:space="preserve">thus, </w:t>
-      </w:r>
-      <w:r>
-        <w:t>did not have a specific incidence rate, we</w:t>
-      </w:r>
-      <w:r>
-        <w:t>re</w:t>
-      </w:r>
-      <w:r>
-        <w:t xml:space="preserve"> assigned the overall </w:t>
-      </w:r>
-      <w:r>
-        <w:t>average</w:t>
-      </w:r>
-      <w:r>
-        <w:t xml:space="preserve"> asthma incidence rate.</w:t>
-      </w:r>
-      <w:r>
-        <w:t xml:space="preserve"> States not within the contiguous U.S. were excluded from the analysis.</w:t>
       </w:r>
     </w:p>
     <w:p>
@@ -396,703 +340,749 @@
         </w:rPr>
       </w:pPr>
       <w:r>
-        <w:rPr>
-          <w:i/>
-          <w:iCs/>
-        </w:rPr>
-        <w:t>Data analysis</w:t>
+        <w:t xml:space="preserve">We obtained </w:t>
+      </w:r>
+      <w:r>
+        <w:t xml:space="preserve">the BRFSS and </w:t>
+      </w:r>
+      <w:r>
+        <w:t>ACBS</w:t>
+      </w:r>
+      <w:r>
+        <w:t xml:space="preserve"> child data sets for the years </w:t>
+      </w:r>
+      <w:r>
+        <w:t>2006-2010 from the CDC website</w:t>
+      </w:r>
+      <w:r>
+        <w:t xml:space="preserve">  </w:t>
+      </w:r>
+      <w:hyperlink r:id="rId5" w:history="1">
+        <w:r>
+          <w:rPr>
+            <w:rStyle w:val="Hyperlink"/>
+          </w:rPr>
+          <w:t>https://www.cdc.gov/brfss/</w:t>
+        </w:r>
+      </w:hyperlink>
+      <w:r>
+        <w:t xml:space="preserve">. All analysis was conducted using R statistical software </w:t>
+      </w:r>
+      <w:r>
+        <w:fldChar w:fldCharType="begin"/>
+      </w:r>
+      <w:r>
+        <w:instrText xml:space="preserve"> ADDIN EN.CITE &lt;EndNote&gt;&lt;Cite&gt;&lt;Author&gt;R Core Team&lt;/Author&gt;&lt;Year&gt;2018&lt;/Year&gt;&lt;RecNum&gt;118&lt;/RecNum&gt;&lt;DisplayText&gt;(R Core Team, 2018)&lt;/DisplayText&gt;&lt;record&gt;&lt;rec-number&gt;118&lt;/rec-number&gt;&lt;foreign-keys&gt;&lt;key app="EN" db-id="evw2p02sutp5syer99qvsfw5tzza0fsxf22e" timestamp="1544715301"&gt;118&lt;/key&gt;&lt;/foreign-keys&gt;&lt;ref-type name="Computer Program"&gt;9&lt;/ref-type&gt;&lt;contributors&gt;&lt;authors&gt;&lt;author&gt;R Core Team,&lt;/author&gt;&lt;/authors&gt;&lt;/contributors&gt;&lt;auth-address&gt;Vienna, Austria&lt;/auth-address&gt;&lt;titles&gt;&lt;title&gt;R: A Language and Environment for Statistical Computing&lt;/title&gt;&lt;/titles&gt;&lt;dates&gt;&lt;year&gt;2018&lt;/year&gt;&lt;/dates&gt;&lt;publisher&gt;R Foundation for Statistical Computing&lt;/publisher&gt;&lt;urls&gt;&lt;related-urls&gt;&lt;url&gt;https://www.R-project.org/&lt;/url&gt;&lt;/related-urls&gt;&lt;/urls&gt;&lt;/record&gt;&lt;/Cite&gt;&lt;/EndNote&gt;</w:instrText>
+      </w:r>
+      <w:r>
+        <w:fldChar w:fldCharType="separate"/>
+      </w:r>
+      <w:r>
+        <w:rPr>
+          <w:noProof/>
+        </w:rPr>
+        <w:t>(R Core Team, 2018)</w:t>
+      </w:r>
+      <w:r>
+        <w:fldChar w:fldCharType="end"/>
+      </w:r>
+      <w:r>
+        <w:t xml:space="preserve">. States not within the contiguous U.S. were excluded from the analysis. </w:t>
+      </w:r>
+    </w:p>
+    <w:p>
+      <w:r>
+        <w:t xml:space="preserve">Each </w:t>
+      </w:r>
+      <w:r>
+        <w:t>sample was weighted</w:t>
+      </w:r>
+      <w:r>
+        <w:t xml:space="preserve">; the sum of the BRFSS weights represents the total children population of the state, while the sum of the ACBS weights represent the total children with </w:t>
+      </w:r>
+      <w:r>
+        <w:t>ever</w:t>
+      </w:r>
+      <w:r>
+        <w:t xml:space="preserve"> asthma. We extracted the variable for the question “</w:t>
+      </w:r>
+      <w:r>
+        <w:t>Has a doctor, nurse or other health professional EVER said that the child has asthma?</w:t>
+      </w:r>
+      <w:r>
+        <w:t>” from the BRFSS data set and “</w:t>
+      </w:r>
+      <w:r>
+        <w:t>How long ago was that?</w:t>
+      </w:r>
+      <w:r>
+        <w:t>” from the ACBS data set</w:t>
+      </w:r>
+      <w:r>
+        <w:t xml:space="preserve">. The weights for each answer across available states was than summed, which represents </w:t>
+      </w:r>
+      <w:r>
+        <w:t>the</w:t>
+      </w:r>
+      <w:r>
+        <w:t xml:space="preserve"> population </w:t>
+      </w:r>
+      <w:r>
+        <w:lastRenderedPageBreak/>
+        <w:t xml:space="preserve">estimate of children </w:t>
+      </w:r>
+      <w:r>
+        <w:t>for each answer (Table 11 &amp; 12)</w:t>
+      </w:r>
+      <w:r>
+        <w:t>. We then estimated the following</w:t>
+      </w:r>
+      <w:r>
+        <w:t xml:space="preserve"> for each state and year separately</w:t>
+      </w:r>
+      <w:r>
+        <w:t>:</w:t>
       </w:r>
     </w:p>
     <w:p>
       <w:pPr>
-        <w:pStyle w:val="ListParagraph"/>
-        <w:numPr>
-          <w:ilvl w:val="0"/>
-          <w:numId w:val="11"/>
-        </w:numPr>
+        <w:jc w:val="center"/>
       </w:pPr>
       <w:r>
-        <w:t>Downloaded ACBS data sets for year 2006-2010 from the ACBS website</w:t>
+        <w:t xml:space="preserve">At-risk children = </w:t>
+      </w:r>
+      <w:r>
+        <w:t xml:space="preserve">Total </w:t>
+      </w:r>
+      <w:r>
+        <w:t xml:space="preserve">incident cases </w:t>
+      </w:r>
+      <w:r>
+        <w:t>+ Total children with never asthma.</w:t>
       </w:r>
     </w:p>
     <w:p>
       <w:pPr>
-        <w:pStyle w:val="ListParagraph"/>
-        <w:numPr>
-          <w:ilvl w:val="0"/>
-          <w:numId w:val="11"/>
-        </w:numPr>
+        <w:jc w:val="center"/>
       </w:pPr>
       <w:r>
-        <w:t>Downloaded BRFSS data sets for year 2006-2010 from BRFSS website</w:t>
+        <w:t>Asthma Incidence rate = Total</w:t>
+      </w:r>
+      <w:r>
+        <w:t xml:space="preserve"> incident cases</w:t>
+      </w:r>
+      <w:r>
+        <w:t xml:space="preserve"> / At-risk children.</w:t>
       </w:r>
     </w:p>
     <w:p>
       <w:pPr>
-        <w:pStyle w:val="ListParagraph"/>
-        <w:numPr>
-          <w:ilvl w:val="0"/>
-          <w:numId w:val="11"/>
-        </w:numPr>
+        <w:jc w:val="center"/>
       </w:pPr>
       <w:r>
-        <w:lastRenderedPageBreak/>
-        <w:t xml:space="preserve">Using R </w:t>
-      </w:r>
-      <w:proofErr w:type="spellStart"/>
-      <w:r>
-        <w:t>statistica</w:t>
-      </w:r>
-      <w:proofErr w:type="spellEnd"/>
-      <w:r>
-        <w:t xml:space="preserve"> software to run analysis</w:t>
+        <w:t>Asthma prevalence rate = Ever asthma / Total children.</w:t>
+      </w:r>
+    </w:p>
+    <w:p>
+      <w:r>
+        <w:t xml:space="preserve">The </w:t>
+      </w:r>
+      <w:r>
+        <w:t xml:space="preserve">overall </w:t>
+      </w:r>
+      <w:r>
+        <w:t xml:space="preserve">average asthma incident rate is then estimated by taking the sum of incident case and dividing it with the sum of at-risk children across all available years. </w:t>
+      </w:r>
+      <w:r>
+        <w:t xml:space="preserve">We then estimated the state-specific average asthma incidence rates for the years 2006 through 2010 </w:t>
+      </w:r>
+      <w:r>
+        <w:t>following a similar fashion.</w:t>
+      </w:r>
+      <w:r>
+        <w:t xml:space="preserve"> </w:t>
+      </w:r>
+      <w:r>
+        <w:t xml:space="preserve">Not all states participated in the ACBS each year. States that did not participate in the ACBCS were assigned the overall average asthma incidence rate. </w:t>
+      </w:r>
+    </w:p>
+    <w:p/>
+    <w:p/>
+    <w:p>
+      <w:r>
+        <w:rPr>
+          <w:highlight w:val="green"/>
+        </w:rPr>
+        <w:t>Add graphic section (</w:t>
+      </w:r>
+      <w:r>
+        <w:rPr>
+          <w:highlight w:val="green"/>
+        </w:rPr>
+        <w:t>…)</w:t>
+      </w:r>
+    </w:p>
+    <w:p/>
+    <w:p>
+      <w:pPr>
+        <w:rPr>
+          <w:i/>
+          <w:iCs/>
+        </w:rPr>
+      </w:pPr>
+      <w:r>
+        <w:rPr>
+          <w:i/>
+          <w:iCs/>
+        </w:rPr>
+        <w:t>NO</w:t>
+      </w:r>
+      <w:r>
+        <w:rPr>
+          <w:i/>
+          <w:iCs/>
+          <w:vertAlign w:val="subscript"/>
+        </w:rPr>
+        <w:t>2</w:t>
+      </w:r>
+      <w:r>
+        <w:rPr>
+          <w:i/>
+          <w:iCs/>
+        </w:rPr>
+        <w:t xml:space="preserve"> exposure assessment</w:t>
+      </w:r>
+    </w:p>
+    <w:p>
+      <w:r>
+        <w:t>Annual average NO</w:t>
+      </w:r>
+      <w:r>
+        <w:rPr>
+          <w:vertAlign w:val="subscript"/>
+        </w:rPr>
+        <w:t>2</w:t>
+      </w:r>
+      <w:r>
+        <w:rPr>
+          <w:vertAlign w:val="subscript"/>
+        </w:rPr>
+        <w:t xml:space="preserve"> </w:t>
+      </w:r>
+      <w:r>
+        <w:t xml:space="preserve">concentrations for each populated census block were available at the centroid location for the year 2010. Concentrations were derived from a land use regression model </w:t>
+      </w:r>
+      <w:r>
+        <w:t>utilizing Environmental Protection Agency (EPA</w:t>
+      </w:r>
+      <w:r>
+        <w:t>), satellite</w:t>
+      </w:r>
+      <w:r>
+        <w:t xml:space="preserve"> data</w:t>
+      </w:r>
+      <w:r>
+        <w:t xml:space="preserve"> and several GIS covariates</w:t>
+      </w:r>
+      <w:r>
+        <w:t xml:space="preserve">. </w:t>
+      </w:r>
+      <w:r>
+        <w:t xml:space="preserve">A detailed description of the model can be found at </w:t>
+      </w:r>
+      <w:r>
+        <w:fldChar w:fldCharType="begin"/>
+      </w:r>
+      <w:r>
+        <w:instrText xml:space="preserve"> ADDIN EN.CITE &lt;EndNote&gt;&lt;Cite AuthorYear="1"&gt;&lt;Author&gt;Bechle&lt;/Author&gt;&lt;Year&gt;2015&lt;/Year&gt;&lt;RecNum&gt;2&lt;/RecNum&gt;&lt;DisplayText&gt;Bechle et al. (2015)&lt;/DisplayText&gt;&lt;record&gt;&lt;rec-number&gt;2&lt;/rec-number&gt;&lt;foreign-keys&gt;&lt;key app="EN" db-id="sepddp20s9p0fsetespvfzwjv0d9tat2092f" timestamp="1553104548"&gt;2&lt;/key&gt;&lt;/foreign-keys&gt;&lt;ref-type name="Journal Article"&gt;17&lt;/ref-type&gt;&lt;contributors&gt;&lt;authors&gt;&lt;author&gt;Bechle, Matthew J&lt;/author&gt;&lt;author&gt;Millet, Dylan B&lt;/author&gt;&lt;author&gt;Marshall, Julian D&lt;/author&gt;&lt;/authors&gt;&lt;/contributors&gt;&lt;titles&gt;&lt;title&gt;National spatiotemporal exposure surface for NO2: monthly scaling of a satellite-derived land-use regression, 2000–2010&lt;/title&gt;&lt;secondary-title&gt;Environmental science &amp;amp; technology&lt;/secondary-title&gt;&lt;/titles&gt;&lt;periodical&gt;&lt;full-title&gt;Environmental science &amp;amp; technology&lt;/full-title&gt;&lt;/periodical&gt;&lt;pages&gt;12297-12305&lt;/pages&gt;&lt;volume&gt;49&lt;/volume&gt;&lt;number&gt;20&lt;/number&gt;&lt;dates&gt;&lt;year&gt;2015&lt;/year&gt;&lt;/dates&gt;&lt;isbn&gt;0013-936X&lt;/isbn&gt;&lt;urls&gt;&lt;/urls&gt;&lt;/record&gt;&lt;/Cite&gt;&lt;/EndNote&gt;</w:instrText>
+      </w:r>
+      <w:r>
+        <w:fldChar w:fldCharType="separate"/>
+      </w:r>
+      <w:r>
+        <w:rPr>
+          <w:noProof/>
+        </w:rPr>
+        <w:t>Bechle et al. (2015)</w:t>
+      </w:r>
+      <w:r>
+        <w:fldChar w:fldCharType="end"/>
+      </w:r>
+      <w:r>
+        <w:t xml:space="preserve">. </w:t>
+      </w:r>
+      <w:r>
+        <w:t>NO</w:t>
+      </w:r>
+      <w:r>
+        <w:rPr>
+          <w:vertAlign w:val="subscript"/>
+        </w:rPr>
+        <w:t>2</w:t>
+      </w:r>
+      <w:r>
+        <w:t xml:space="preserve"> </w:t>
+      </w:r>
+      <w:r>
+        <w:t>concentration</w:t>
+      </w:r>
+      <w:r>
+        <w:t>s</w:t>
+      </w:r>
+      <w:r>
+        <w:t xml:space="preserve"> </w:t>
+      </w:r>
+      <w:r>
+        <w:t xml:space="preserve">were converted </w:t>
+      </w:r>
+      <w:r>
+        <w:t>from ppb to ug/m</w:t>
+      </w:r>
+      <w:r>
+        <w:rPr>
+          <w:vertAlign w:val="superscript"/>
+        </w:rPr>
+        <w:t>3</w:t>
+      </w:r>
+      <w:r>
+        <w:rPr>
+          <w:vertAlign w:val="subscript"/>
+        </w:rPr>
+        <w:t xml:space="preserve"> </w:t>
+      </w:r>
+      <w:r>
+        <w:t>through</w:t>
+      </w:r>
+      <w:r>
+        <w:t xml:space="preserve"> </w:t>
+      </w:r>
+      <w:r>
+        <w:t>multiplying</w:t>
+      </w:r>
+      <w:r>
+        <w:t xml:space="preserve"> by 1.88 </w:t>
+      </w:r>
+      <w:r>
+        <w:fldChar w:fldCharType="begin"/>
+      </w:r>
+      <w:r>
+        <w:instrText xml:space="preserve"> ADDIN EN.CITE &lt;EndNote&gt;&lt;Cite&gt;&lt;Author&gt;WHO&lt;/Author&gt;&lt;Year&gt;2005&lt;/Year&gt;&lt;RecNum&gt;38&lt;/RecNum&gt;&lt;DisplayText&gt;(WHO, 2005)&lt;/DisplayText&gt;&lt;record&gt;&lt;rec-number&gt;38&lt;/rec-number&gt;&lt;foreign-keys&gt;&lt;key app="EN" db-id="sepddp20s9p0fsetespvfzwjv0d9tat2092f" timestamp="1553104550"&gt;38&lt;/key&gt;&lt;/foreign-keys&gt;&lt;ref-type name="Report"&gt;27&lt;/ref-type&gt;&lt;contributors&gt;&lt;authors&gt;&lt;author&gt;WHO&lt;/author&gt;&lt;/authors&gt;&lt;/contributors&gt;&lt;titles&gt;&lt;title&gt;Air Quality Guidlines Global Update 2005&lt;/title&gt;&lt;/titles&gt;&lt;dates&gt;&lt;year&gt;2005&lt;/year&gt;&lt;/dates&gt;&lt;urls&gt;&lt;related-urls&gt;&lt;url&gt;www.euro.who.int&lt;/url&gt;&lt;/related-urls&gt;&lt;/urls&gt;&lt;/record&gt;&lt;/Cite&gt;&lt;/EndNote&gt;</w:instrText>
+      </w:r>
+      <w:r>
+        <w:fldChar w:fldCharType="separate"/>
+      </w:r>
+      <w:r>
+        <w:rPr>
+          <w:noProof/>
+        </w:rPr>
+        <w:t>(WHO, 2005)</w:t>
+      </w:r>
+      <w:r>
+        <w:fldChar w:fldCharType="end"/>
+      </w:r>
+      <w:r>
+        <w:t>.</w:t>
+      </w:r>
+      <w:r>
+        <w:t xml:space="preserve"> </w:t>
       </w:r>
     </w:p>
     <w:p>
       <w:pPr>
-        <w:pStyle w:val="ListParagraph"/>
-        <w:numPr>
-          <w:ilvl w:val="0"/>
-          <w:numId w:val="11"/>
-        </w:numPr>
+        <w:rPr>
+          <w:i/>
+          <w:iCs/>
+        </w:rPr>
       </w:pPr>
       <w:r>
-        <w:t>Excluded states not within the contiguous US</w:t>
+        <w:rPr>
+          <w:i/>
+          <w:iCs/>
+        </w:rPr>
+        <w:t>Concentration-response function</w:t>
+      </w:r>
+    </w:p>
+    <w:p>
+      <w:r>
+        <w:t>We used a</w:t>
+      </w:r>
+      <w:r>
+        <w:t xml:space="preserve"> concentration</w:t>
+      </w:r>
+      <w:r>
+        <w:t>-response function (CRF) of 1.05 (95% CI = 1.02-1.07) per 4ug/m</w:t>
+      </w:r>
+      <w:r>
+        <w:rPr>
+          <w:vertAlign w:val="superscript"/>
+        </w:rPr>
+        <w:t>3</w:t>
+      </w:r>
+      <w:r>
+        <w:rPr>
+          <w:vertAlign w:val="superscript"/>
+        </w:rPr>
+        <w:t xml:space="preserve"> </w:t>
+      </w:r>
+      <w:r>
+        <w:t>of NO</w:t>
+      </w:r>
+      <w:r>
+        <w:rPr>
+          <w:vertAlign w:val="subscript"/>
+        </w:rPr>
+        <w:t>2</w:t>
+      </w:r>
+      <w:r>
+        <w:t>. The CRF was obtained from a meta-analysis</w:t>
+      </w:r>
+      <w:r>
+        <w:t xml:space="preserve"> of 20</w:t>
+      </w:r>
+      <w:r>
+        <w:t xml:space="preserve"> </w:t>
+      </w:r>
+      <w:r>
+        <w:t xml:space="preserve">studies examining the association between exposure to traffic-related air pollution (TRAP) and risk of developing asthma among children </w:t>
+      </w:r>
+      <w:r>
+        <w:fldChar w:fldCharType="begin"/>
+      </w:r>
+      <w:r>
+        <w:instrText xml:space="preserve"> ADDIN EN.CITE &lt;EndNote&gt;&lt;Cite&gt;&lt;Author&gt;Khreis&lt;/Author&gt;&lt;Year&gt;2017&lt;/Year&gt;&lt;RecNum&gt;7&lt;/RecNum&gt;&lt;DisplayText&gt;(Khreis et al., 2017)&lt;/DisplayText&gt;&lt;record&gt;&lt;rec-number&gt;7&lt;/rec-number&gt;&lt;foreign-keys&gt;&lt;key app="EN" db-id="evw2p02sutp5syer99qvsfw5tzza0fsxf22e" timestamp="1544715291"&gt;7&lt;/key&gt;&lt;/foreign-keys&gt;&lt;ref-type name="Journal Article"&gt;17&lt;/ref-type&gt;&lt;contributors&gt;&lt;authors&gt;&lt;author&gt;Khreis, Haneen&lt;/author&gt;&lt;author&gt;Kelly, Charlotte&lt;/author&gt;&lt;author&gt;Tate, James&lt;/author&gt;&lt;author&gt;Parslow, Roger&lt;/author&gt;&lt;author&gt;Lucas, Karen&lt;/author&gt;&lt;author&gt;Nieuwenhuijsen, Mark&lt;/author&gt;&lt;/authors&gt;&lt;/contributors&gt;&lt;titles&gt;&lt;title&gt;Exposure to traffic-related air pollution and risk of development of childhood asthma: a systematic review and meta-analysis&lt;/title&gt;&lt;secondary-title&gt;Environment international&lt;/secondary-title&gt;&lt;/titles&gt;&lt;periodical&gt;&lt;full-title&gt;Environment international&lt;/full-title&gt;&lt;/periodical&gt;&lt;pages&gt;1-31&lt;/pages&gt;&lt;volume&gt;100&lt;/volume&gt;&lt;dates&gt;&lt;year&gt;2017&lt;/year&gt;&lt;/dates&gt;&lt;isbn&gt;0160-4120&lt;/isbn&gt;&lt;urls&gt;&lt;/urls&gt;&lt;/record&gt;&lt;/Cite&gt;&lt;/EndNote&gt;</w:instrText>
+      </w:r>
+      <w:r>
+        <w:fldChar w:fldCharType="separate"/>
+      </w:r>
+      <w:r>
+        <w:rPr>
+          <w:noProof/>
+        </w:rPr>
+        <w:t>(Khreis et al., 2017)</w:t>
+      </w:r>
+      <w:r>
+        <w:fldChar w:fldCharType="end"/>
+      </w:r>
+      <w:r>
+        <w:t>.</w:t>
       </w:r>
     </w:p>
     <w:p>
       <w:pPr>
-        <w:pStyle w:val="ListParagraph"/>
-        <w:numPr>
-          <w:ilvl w:val="0"/>
-          <w:numId w:val="11"/>
-        </w:numPr>
+        <w:rPr>
+          <w:i/>
+          <w:iCs/>
+        </w:rPr>
       </w:pPr>
       <w:r>
-        <w:t>ACBS</w:t>
+        <w:rPr>
+          <w:i/>
+          <w:iCs/>
+        </w:rPr>
+        <w:t>Burden of disease estimate</w:t>
+      </w:r>
+    </w:p>
+    <w:p>
+      <w:r>
+        <w:t>To estimate the burden of disease</w:t>
+      </w:r>
+      <w:r>
+        <w:t xml:space="preserve">, we used a standard assessment methods described by </w:t>
+      </w:r>
+      <w:r>
+        <w:fldChar w:fldCharType="begin"/>
+      </w:r>
+      <w:r>
+        <w:instrText xml:space="preserve"> ADDIN EN.CITE &lt;EndNote&gt;&lt;Cite AuthorYear="1"&gt;&lt;Author&gt;Mueller&lt;/Author&gt;&lt;Year&gt;2017&lt;/Year&gt;&lt;RecNum&gt;14&lt;/RecNum&gt;&lt;DisplayText&gt;Mueller et al. (2017)&lt;/DisplayText&gt;&lt;record&gt;&lt;rec-number&gt;14&lt;/rec-number&gt;&lt;foreign-keys&gt;&lt;key app="EN" db-id="evw2p02sutp5syer99qvsfw5tzza0fsxf22e" timestamp="1544715292"&gt;14&lt;/key&gt;&lt;/foreign-keys&gt;&lt;ref-type name="Journal Article"&gt;17&lt;/ref-type&gt;&lt;contributors&gt;&lt;authors&gt;&lt;author&gt;Mueller, Natalie&lt;/author&gt;&lt;author&gt;Rojas-Rueda, David&lt;/author&gt;&lt;author&gt;Basagaña, Xavier&lt;/author&gt;&lt;author&gt;Cirach, Marta&lt;/author&gt;&lt;author&gt;Cole-Hunter, Tom&lt;/author&gt;&lt;author&gt;Dadvand, Payam&lt;/author&gt;&lt;author&gt;Donaire-Gonzalez, David&lt;/author&gt;&lt;author&gt;Foraster, Maria&lt;/author&gt;&lt;author&gt;Gascon, Mireia&lt;/author&gt;&lt;author&gt;Martinez, David&lt;/author&gt;&lt;/authors&gt;&lt;/contributors&gt;&lt;titles&gt;&lt;title&gt;Urban and transport planning related exposures and mortality: a health impact assessment for cities&lt;/title&gt;&lt;secondary-title&gt;Environmental health perspectives&lt;/secondary-title&gt;&lt;/titles&gt;&lt;periodical&gt;&lt;full-title&gt;Environmental health perspectives&lt;/full-title&gt;&lt;/periodical&gt;&lt;pages&gt;89&lt;/pages&gt;&lt;volume&gt;125&lt;/volume&gt;&lt;number&gt;1&lt;/number&gt;&lt;dates&gt;&lt;year&gt;2017&lt;/year&gt;&lt;/dates&gt;&lt;urls&gt;&lt;/urls&gt;&lt;/record&gt;&lt;/Cite&gt;&lt;/EndNote&gt;</w:instrText>
+      </w:r>
+      <w:r>
+        <w:fldChar w:fldCharType="separate"/>
+      </w:r>
+      <w:r>
+        <w:rPr>
+          <w:noProof/>
+        </w:rPr>
+        <w:t>Mueller et al. (2017)</w:t>
+      </w:r>
+      <w:r>
+        <w:fldChar w:fldCharType="end"/>
+      </w:r>
+      <w:r>
+        <w:t xml:space="preserve"> with the following steps:</w:t>
+      </w:r>
+    </w:p>
+    <w:p>
+      <w:r>
+        <w:t>We estimated the at-risk children for each state by subtracting the total number of prevalent cases from the total children within the state. We then estimated the number of asthma cases for each state by multiplying the state-specific childhood asthma incidence rate with at-risk children</w:t>
+      </w:r>
+      <w:r>
+        <w:t xml:space="preserve"> for each census block</w:t>
+      </w:r>
+      <w:r>
+        <w:t xml:space="preserve">. </w:t>
       </w:r>
     </w:p>
     <w:p>
       <w:pPr>
-        <w:pStyle w:val="ListParagraph"/>
-        <w:numPr>
-          <w:ilvl w:val="1"/>
-          <w:numId w:val="11"/>
-        </w:numPr>
+        <w:jc w:val="center"/>
+        <w:rPr>
+          <w:i/>
+          <w:iCs/>
+        </w:rPr>
       </w:pPr>
       <w:r>
-        <w:t>Selected variables (</w:t>
-      </w:r>
-      <w:proofErr w:type="spellStart"/>
-      <w:r>
-        <w:t>X_State</w:t>
-      </w:r>
-      <w:proofErr w:type="spellEnd"/>
-      <w:r>
-        <w:t>, INCIDNT, CHLDWT_F)</w:t>
+        <w:rPr>
+          <w:i/>
+          <w:iCs/>
+        </w:rPr>
+        <w:t>At-risk children = Total children – (Total children * Prevalence rate) (1)</w:t>
       </w:r>
     </w:p>
     <w:p>
       <w:pPr>
-        <w:pStyle w:val="ListParagraph"/>
-        <w:numPr>
-          <w:ilvl w:val="1"/>
-          <w:numId w:val="11"/>
-        </w:numPr>
+        <w:jc w:val="center"/>
+        <w:rPr>
+          <w:i/>
+          <w:iCs/>
+        </w:rPr>
       </w:pPr>
       <w:r>
-        <w:t>Each sample is multiplied by its weight</w:t>
+        <w:rPr>
+          <w:i/>
+          <w:iCs/>
+        </w:rPr>
+        <w:t>Asthma incident cases = At-risk children * Incidence rate (2)</w:t>
+      </w:r>
+    </w:p>
+    <w:p>
+      <w:r>
+        <w:lastRenderedPageBreak/>
+        <w:t>We then calculated the relative risk (RR</w:t>
+      </w:r>
+      <w:r>
+        <w:rPr>
+          <w:vertAlign w:val="subscript"/>
+        </w:rPr>
+        <w:t>diff</w:t>
+      </w:r>
+      <w:r>
+        <w:t>) for asthma due to exposure difference between estimated exposure levels (NO</w:t>
+      </w:r>
+      <w:r>
+        <w:rPr>
+          <w:vertAlign w:val="subscript"/>
+        </w:rPr>
+        <w:t>2</w:t>
+      </w:r>
+      <w:r>
+        <w:t xml:space="preserve"> concentration at the census block level) and no exposure (zero NO</w:t>
+      </w:r>
+      <w:r>
+        <w:rPr>
+          <w:vertAlign w:val="subscript"/>
+        </w:rPr>
+        <w:t>2</w:t>
+      </w:r>
+      <w:r>
+        <w:t xml:space="preserve"> concentration).</w:t>
       </w:r>
     </w:p>
     <w:p>
       <w:pPr>
-        <w:pStyle w:val="ListParagraph"/>
-        <w:numPr>
-          <w:ilvl w:val="1"/>
-          <w:numId w:val="11"/>
-        </w:numPr>
+        <w:jc w:val="center"/>
+        <w:rPr>
+          <w:i/>
+          <w:iCs/>
+        </w:rPr>
       </w:pPr>
       <w:r>
-        <w:t>Stratified by state</w:t>
+        <w:rPr>
+          <w:i/>
+          <w:iCs/>
+        </w:rPr>
+        <w:t>RR</w:t>
+      </w:r>
+      <w:r>
+        <w:rPr>
+          <w:i/>
+          <w:iCs/>
+          <w:vertAlign w:val="subscript"/>
+        </w:rPr>
+        <w:t>diff</w:t>
+      </w:r>
+      <w:r>
+        <w:rPr>
+          <w:i/>
+          <w:iCs/>
+        </w:rPr>
+        <w:t xml:space="preserve"> = e</w:t>
+      </w:r>
+      <w:r>
+        <w:rPr>
+          <w:i/>
+          <w:iCs/>
+          <w:sz w:val="28"/>
+          <w:szCs w:val="28"/>
+          <w:vertAlign w:val="superscript"/>
+        </w:rPr>
+        <w:t>((ln(RR)/RRunit*Exposure level)</w:t>
+      </w:r>
+      <w:r>
+        <w:rPr>
+          <w:i/>
+          <w:iCs/>
+          <w:sz w:val="28"/>
+          <w:szCs w:val="28"/>
+          <w:vertAlign w:val="superscript"/>
+        </w:rPr>
+        <w:t xml:space="preserve"> </w:t>
+      </w:r>
+      <w:r>
+        <w:rPr>
+          <w:i/>
+          <w:iCs/>
+        </w:rPr>
+        <w:t>(3)</w:t>
+      </w:r>
+    </w:p>
+    <w:p>
+      <w:r>
+        <w:t>Where RR is the CRF and RR</w:t>
+      </w:r>
+      <w:r>
+        <w:rPr>
+          <w:vertAlign w:val="subscript"/>
+        </w:rPr>
+        <w:t>unit</w:t>
+      </w:r>
+      <w:r>
+        <w:t xml:space="preserve"> is the exposure unit for the CRF. The population attributable fraction (PAF) is then estimated. </w:t>
       </w:r>
     </w:p>
     <w:p>
       <w:pPr>
-        <w:pStyle w:val="ListParagraph"/>
-        <w:numPr>
-          <w:ilvl w:val="1"/>
-          <w:numId w:val="11"/>
-        </w:numPr>
+        <w:jc w:val="center"/>
+        <w:rPr>
+          <w:i/>
+          <w:iCs/>
+        </w:rPr>
       </w:pPr>
       <w:r>
-        <w:t xml:space="preserve">Summed the </w:t>
-      </w:r>
-      <w:r>
-        <w:t xml:space="preserve">weighted </w:t>
-      </w:r>
-      <w:r>
-        <w:t>counts</w:t>
-      </w:r>
-      <w:r>
-        <w:t xml:space="preserve"> for each column of INCIDNT</w:t>
+        <w:rPr>
+          <w:i/>
+          <w:iCs/>
+        </w:rPr>
+        <w:t>PAF = (RR</w:t>
+      </w:r>
+      <w:r>
+        <w:rPr>
+          <w:i/>
+          <w:iCs/>
+          <w:vertAlign w:val="subscript"/>
+        </w:rPr>
+        <w:t>diff</w:t>
+      </w:r>
+      <w:r>
+        <w:rPr>
+          <w:i/>
+          <w:iCs/>
+        </w:rPr>
+        <w:t xml:space="preserve"> – 1)/(RR</w:t>
+      </w:r>
+      <w:r>
+        <w:rPr>
+          <w:i/>
+          <w:iCs/>
+          <w:vertAlign w:val="subscript"/>
+        </w:rPr>
+        <w:t>diff</w:t>
+      </w:r>
+      <w:r>
+        <w:rPr>
+          <w:i/>
+          <w:iCs/>
+        </w:rPr>
+        <w:t>) (4)</w:t>
+      </w:r>
+    </w:p>
+    <w:p>
+      <w:r>
+        <w:t>The attributable number of asthma incident cases (AC) is estimated by multiplying the PAF with the number of incident asthma cases at each census block. The AC is then summed up to get the total AC.</w:t>
+      </w:r>
+    </w:p>
+    <w:p/>
+    <w:p/>
+    <w:p/>
+    <w:p/>
+    <w:p/>
+    <w:p>
+      <w:pPr>
+        <w:rPr>
+          <w:b/>
+          <w:bCs/>
+        </w:rPr>
+      </w:pPr>
+      <w:r>
+        <w:rPr>
+          <w:b/>
+          <w:bCs/>
+        </w:rPr>
+        <w:t>Results</w:t>
       </w:r>
     </w:p>
     <w:p>
       <w:pPr>
-        <w:pStyle w:val="ListParagraph"/>
-        <w:numPr>
-          <w:ilvl w:val="1"/>
-          <w:numId w:val="11"/>
-        </w:numPr>
+        <w:rPr>
+          <w:b/>
+          <w:bCs/>
+        </w:rPr>
       </w:pPr>
       <w:r>
-        <w:t>We have a data frame for each year that includes:</w:t>
+        <w:rPr>
+          <w:i/>
+          <w:iCs/>
+        </w:rPr>
+        <w:t>Asthma</w:t>
+      </w:r>
+      <w:r>
+        <w:rPr>
+          <w:i/>
+          <w:iCs/>
+        </w:rPr>
+        <w:t xml:space="preserve"> incidence rates</w:t>
+      </w:r>
+    </w:p>
+    <w:p>
+      <w:r>
+        <w:t xml:space="preserve">Childhood asthma incidence rate was estimated for 32 states </w:t>
+      </w:r>
+      <w:r>
+        <w:rPr>
+          <w:highlight w:val="cyan"/>
+        </w:rPr>
+        <w:t>(</w:t>
+      </w:r>
+      <w:r>
+        <w:rPr>
+          <w:highlight w:val="cyan"/>
+        </w:rPr>
+        <w:t>Table 11 &amp; 12)</w:t>
+      </w:r>
+      <w:r>
+        <w:t>. The average national incidence rate across 2006-2010 (IR = 12.1 per 1,000) was assigned to states that did not have a state-specific incidence rate. The state of Montana had the lowest childhood asthma incidence rate (IR = 4.3 per 1,000), while District of Columbia had the highest childhood asthma incidence rate (IR = 17.7 per 1,000).</w:t>
       </w:r>
     </w:p>
     <w:p>
       <w:pPr>
-        <w:pStyle w:val="ListParagraph"/>
-        <w:numPr>
-          <w:ilvl w:val="2"/>
-          <w:numId w:val="11"/>
-        </w:numPr>
+        <w:rPr>
+          <w:highlight w:val="green"/>
+        </w:rPr>
       </w:pPr>
       <w:r>
-        <w:t>R</w:t>
-      </w:r>
-      <w:r>
-        <w:t>ow for each state</w:t>
-      </w:r>
-    </w:p>
-    <w:p>
-      <w:pPr>
-        <w:pStyle w:val="ListParagraph"/>
-        <w:numPr>
-          <w:ilvl w:val="2"/>
-          <w:numId w:val="11"/>
-        </w:numPr>
-      </w:pPr>
-      <w:r>
-        <w:t>Column for each answer for INCIDNT</w:t>
-      </w:r>
-    </w:p>
-    <w:p>
-      <w:pPr>
-        <w:pStyle w:val="ListParagraph"/>
-        <w:numPr>
-          <w:ilvl w:val="2"/>
-          <w:numId w:val="11"/>
-        </w:numPr>
-      </w:pPr>
-      <w:r>
-        <w:t xml:space="preserve">Each cell is a representation of the total children within the state for each </w:t>
-      </w:r>
-      <w:r>
-        <w:t>INCIDNT</w:t>
-      </w:r>
-      <w:r>
-        <w:t xml:space="preserve"> category.</w:t>
-      </w:r>
-    </w:p>
-    <w:p>
-      <w:pPr>
-        <w:pStyle w:val="ListParagraph"/>
-        <w:numPr>
-          <w:ilvl w:val="2"/>
-          <w:numId w:val="11"/>
-        </w:numPr>
-      </w:pPr>
-      <w:r>
-        <w:t>The sum for each row represents the total children</w:t>
-      </w:r>
-      <w:r>
-        <w:t xml:space="preserve"> with asthma</w:t>
-      </w:r>
-      <w:r>
-        <w:t xml:space="preserve"> in the state.</w:t>
-      </w:r>
-    </w:p>
-    <w:p>
-      <w:pPr>
-        <w:pStyle w:val="ListParagraph"/>
-        <w:numPr>
-          <w:ilvl w:val="0"/>
-          <w:numId w:val="11"/>
-        </w:numPr>
-      </w:pPr>
-      <w:r>
-        <w:t>BRFSS</w:t>
-      </w:r>
-    </w:p>
-    <w:p>
-      <w:pPr>
-        <w:pStyle w:val="ListParagraph"/>
-        <w:numPr>
-          <w:ilvl w:val="1"/>
-          <w:numId w:val="11"/>
-        </w:numPr>
-      </w:pPr>
-      <w:r>
-        <w:t>Selected variables (X_STATE,  CASTHDX2,  X_CHILDWT)</w:t>
-      </w:r>
-    </w:p>
-    <w:p>
-      <w:pPr>
-        <w:pStyle w:val="ListParagraph"/>
-        <w:numPr>
-          <w:ilvl w:val="1"/>
-          <w:numId w:val="11"/>
-        </w:numPr>
-      </w:pPr>
-      <w:r>
-        <w:t>Each sample is multiplied by its weight</w:t>
-      </w:r>
-    </w:p>
-    <w:p>
-      <w:pPr>
-        <w:pStyle w:val="ListParagraph"/>
-        <w:numPr>
-          <w:ilvl w:val="1"/>
-          <w:numId w:val="11"/>
-        </w:numPr>
-      </w:pPr>
-      <w:r>
-        <w:t>Stratified by state</w:t>
-      </w:r>
-    </w:p>
-    <w:p>
-      <w:pPr>
-        <w:pStyle w:val="ListParagraph"/>
-        <w:numPr>
-          <w:ilvl w:val="1"/>
-          <w:numId w:val="11"/>
-        </w:numPr>
-      </w:pPr>
-      <w:r>
-        <w:t>Summed the weighted values for each column of CASTHDX2</w:t>
-      </w:r>
-    </w:p>
-    <w:p>
-      <w:pPr>
-        <w:pStyle w:val="ListParagraph"/>
-        <w:numPr>
-          <w:ilvl w:val="1"/>
-          <w:numId w:val="11"/>
-        </w:numPr>
-      </w:pPr>
-      <w:r>
-        <w:t>We have a data frame for each year that includes:</w:t>
-      </w:r>
-    </w:p>
-    <w:p>
-      <w:pPr>
-        <w:pStyle w:val="ListParagraph"/>
-        <w:numPr>
-          <w:ilvl w:val="2"/>
-          <w:numId w:val="11"/>
-        </w:numPr>
-      </w:pPr>
-      <w:r>
-        <w:t>Row for each state</w:t>
-      </w:r>
-    </w:p>
-    <w:p>
-      <w:pPr>
-        <w:pStyle w:val="ListParagraph"/>
-        <w:numPr>
-          <w:ilvl w:val="2"/>
-          <w:numId w:val="11"/>
-        </w:numPr>
-      </w:pPr>
-      <w:r>
-        <w:t>Column for each answer for CASTHDX2</w:t>
-      </w:r>
-    </w:p>
-    <w:p>
-      <w:pPr>
-        <w:pStyle w:val="ListParagraph"/>
-        <w:numPr>
-          <w:ilvl w:val="2"/>
-          <w:numId w:val="11"/>
-        </w:numPr>
-      </w:pPr>
-      <w:r>
-        <w:t>Each cell is a representation of the total children within the state for each CASTHDX2</w:t>
-      </w:r>
-      <w:r>
-        <w:t xml:space="preserve"> </w:t>
-      </w:r>
-      <w:r>
-        <w:t>category.</w:t>
-      </w:r>
-      <w:r>
-        <w:t xml:space="preserve"> </w:t>
-      </w:r>
-    </w:p>
-    <w:p>
-      <w:pPr>
-        <w:pStyle w:val="ListParagraph"/>
-        <w:numPr>
-          <w:ilvl w:val="2"/>
-          <w:numId w:val="11"/>
-        </w:numPr>
-      </w:pPr>
-      <w:r>
-        <w:t xml:space="preserve">The sum </w:t>
-      </w:r>
-      <w:r>
-        <w:t xml:space="preserve">for </w:t>
-      </w:r>
-      <w:r>
-        <w:t>each row represents the total children in the state.</w:t>
-      </w:r>
-    </w:p>
-    <w:p>
-      <w:pPr>
-        <w:pStyle w:val="ListParagraph"/>
-        <w:numPr>
-          <w:ilvl w:val="0"/>
-          <w:numId w:val="11"/>
-        </w:numPr>
-      </w:pPr>
-      <w:r>
-        <w:t>Joined the two data frames by state:</w:t>
-      </w:r>
-    </w:p>
-    <w:p>
-      <w:pPr>
-        <w:pStyle w:val="ListParagraph"/>
-        <w:numPr>
-          <w:ilvl w:val="1"/>
-          <w:numId w:val="11"/>
-        </w:numPr>
-      </w:pPr>
-      <w:r>
-        <w:t>Row represent state</w:t>
-      </w:r>
-    </w:p>
-    <w:p>
-      <w:pPr>
-        <w:pStyle w:val="ListParagraph"/>
-        <w:numPr>
-          <w:ilvl w:val="1"/>
-          <w:numId w:val="11"/>
-        </w:numPr>
-      </w:pPr>
-      <w:r>
-        <w:t xml:space="preserve">Columns represent </w:t>
-      </w:r>
-      <w:r>
-        <w:t>INCIDNT</w:t>
-      </w:r>
-      <w:r>
-        <w:t xml:space="preserve"> and </w:t>
-      </w:r>
-      <w:r>
-        <w:t>CASTHDX2</w:t>
-      </w:r>
-    </w:p>
-    <w:p>
-      <w:pPr>
-        <w:pStyle w:val="ListParagraph"/>
-        <w:numPr>
-          <w:ilvl w:val="0"/>
-          <w:numId w:val="11"/>
-        </w:numPr>
-      </w:pPr>
-      <w:r>
-        <w:t>Estimate the asthma IR for each state:</w:t>
-      </w:r>
-    </w:p>
-    <w:p>
-      <w:pPr>
-        <w:pStyle w:val="ListParagraph"/>
-        <w:numPr>
-          <w:ilvl w:val="1"/>
-          <w:numId w:val="11"/>
-        </w:numPr>
-      </w:pPr>
-      <w:proofErr w:type="spellStart"/>
-      <w:r>
-        <w:t>At_risk</w:t>
-      </w:r>
-      <w:proofErr w:type="spellEnd"/>
-      <w:r>
-        <w:t xml:space="preserve"> = </w:t>
-      </w:r>
-      <w:r>
-        <w:t>`1_ACBS` + `2_BRFSS`</w:t>
-      </w:r>
-    </w:p>
-    <w:p>
-      <w:pPr>
-        <w:pStyle w:val="ListParagraph"/>
-        <w:numPr>
-          <w:ilvl w:val="1"/>
-          <w:numId w:val="11"/>
-        </w:numPr>
-      </w:pPr>
-      <w:r>
-        <w:t xml:space="preserve">IR_per1000 = `1_ACBS` / </w:t>
-      </w:r>
-      <w:proofErr w:type="spellStart"/>
-      <w:r>
-        <w:t>At_risk</w:t>
-      </w:r>
-      <w:proofErr w:type="spellEnd"/>
-      <w:r>
-        <w:t>*1000</w:t>
-      </w:r>
-    </w:p>
-    <w:p>
-      <w:pPr>
-        <w:pStyle w:val="ListParagraph"/>
-        <w:numPr>
-          <w:ilvl w:val="0"/>
-          <w:numId w:val="11"/>
-        </w:numPr>
-      </w:pPr>
-      <w:r>
-        <w:t>Estimate the asthma PRV for each state:</w:t>
-      </w:r>
-    </w:p>
-    <w:p>
-      <w:pPr>
-        <w:pStyle w:val="ListParagraph"/>
-        <w:numPr>
-          <w:ilvl w:val="1"/>
-          <w:numId w:val="11"/>
-        </w:numPr>
-      </w:pPr>
-      <w:r>
-        <w:t>SAMPLE = `1_BRFSS` + `2_BRFSS`</w:t>
-      </w:r>
-    </w:p>
-    <w:p>
-      <w:pPr>
-        <w:pStyle w:val="ListParagraph"/>
-        <w:numPr>
-          <w:ilvl w:val="1"/>
-          <w:numId w:val="11"/>
-        </w:numPr>
-      </w:pPr>
-      <w:r>
-        <w:t>EVER =  `1_BRFSS`</w:t>
-      </w:r>
-    </w:p>
-    <w:p>
-      <w:pPr>
-        <w:pStyle w:val="ListParagraph"/>
-        <w:numPr>
-          <w:ilvl w:val="1"/>
-          <w:numId w:val="11"/>
-        </w:numPr>
-      </w:pPr>
-      <w:r>
-        <w:t>PRV_per100 = EVER/ SAMPLE</w:t>
-      </w:r>
-    </w:p>
-    <w:p>
-      <w:pPr>
-        <w:pStyle w:val="ListParagraph"/>
-        <w:numPr>
-          <w:ilvl w:val="0"/>
-          <w:numId w:val="11"/>
-        </w:numPr>
-      </w:pPr>
-      <w:r>
-        <w:t>Results</w:t>
-      </w:r>
-      <w:r>
-        <w:t>:</w:t>
-      </w:r>
-    </w:p>
-    <w:p>
-      <w:pPr>
-        <w:pStyle w:val="ListParagraph"/>
-        <w:numPr>
-          <w:ilvl w:val="1"/>
-          <w:numId w:val="11"/>
-        </w:numPr>
-      </w:pPr>
-      <w:r>
-        <w:t>Multiple tables, each one represents a year</w:t>
-      </w:r>
-    </w:p>
-    <w:p>
-      <w:pPr>
-        <w:pStyle w:val="ListParagraph"/>
-        <w:numPr>
-          <w:ilvl w:val="1"/>
-          <w:numId w:val="11"/>
-        </w:numPr>
-      </w:pPr>
-      <w:r>
-        <w:t>Each row is a state</w:t>
-      </w:r>
-      <w:r>
-        <w:t xml:space="preserve"> </w:t>
-      </w:r>
-    </w:p>
-    <w:p>
-      <w:pPr>
-        <w:pStyle w:val="ListParagraph"/>
-        <w:numPr>
-          <w:ilvl w:val="0"/>
-          <w:numId w:val="11"/>
-        </w:numPr>
-      </w:pPr>
-      <w:r>
-        <w:t>Aggregate estimate</w:t>
-      </w:r>
-      <w:r>
-        <w:t xml:space="preserve"> by state</w:t>
-      </w:r>
-    </w:p>
-    <w:p>
-      <w:pPr>
-        <w:pStyle w:val="ListParagraph"/>
-        <w:numPr>
-          <w:ilvl w:val="1"/>
-          <w:numId w:val="11"/>
-        </w:numPr>
-      </w:pPr>
-      <w:r>
-        <w:t>Sum the weighted samples for each state</w:t>
-      </w:r>
-      <w:r>
-        <w:t xml:space="preserve"> </w:t>
-      </w:r>
-    </w:p>
-    <w:p>
-      <w:pPr>
-        <w:pStyle w:val="ListParagraph"/>
-        <w:numPr>
-          <w:ilvl w:val="1"/>
-          <w:numId w:val="11"/>
-        </w:numPr>
-      </w:pPr>
-      <w:r>
-        <w:t xml:space="preserve">`IR per 1000` = `&lt;12_month`/ </w:t>
-      </w:r>
-      <w:proofErr w:type="spellStart"/>
-      <w:r>
-        <w:t>At_risk</w:t>
-      </w:r>
-      <w:proofErr w:type="spellEnd"/>
-      <w:r>
-        <w:t>*1000</w:t>
-      </w:r>
-      <w:r>
-        <w:t xml:space="preserve"> – using the summed counts across all the years by state</w:t>
-      </w:r>
-    </w:p>
-    <w:p>
-      <w:pPr>
-        <w:pStyle w:val="ListParagraph"/>
-        <w:numPr>
-          <w:ilvl w:val="1"/>
-          <w:numId w:val="11"/>
-        </w:numPr>
-      </w:pPr>
-      <w:r>
-        <w:t xml:space="preserve">Each row is the </w:t>
-      </w:r>
-      <w:r>
-        <w:t xml:space="preserve">total </w:t>
-      </w:r>
-      <w:r>
-        <w:t>weighted results across the years for the state</w:t>
-      </w:r>
-    </w:p>
-    <w:p>
-      <w:pPr>
-        <w:pStyle w:val="ListParagraph"/>
-        <w:numPr>
-          <w:ilvl w:val="0"/>
-          <w:numId w:val="11"/>
-        </w:numPr>
-      </w:pPr>
-      <w:r>
-        <w:t>Aggregate estimate</w:t>
-      </w:r>
-      <w:r>
-        <w:t xml:space="preserve"> </w:t>
-      </w:r>
-      <w:r>
-        <w:t xml:space="preserve">fir </w:t>
-      </w:r>
-      <w:r>
-        <w:t>National</w:t>
-      </w:r>
-      <w:r>
-        <w:t xml:space="preserve"> IR</w:t>
-      </w:r>
-    </w:p>
-    <w:p>
-      <w:pPr>
-        <w:pStyle w:val="ListParagraph"/>
-        <w:numPr>
-          <w:ilvl w:val="1"/>
-          <w:numId w:val="11"/>
-        </w:numPr>
-      </w:pPr>
-      <w:r>
-        <w:lastRenderedPageBreak/>
-        <w:t xml:space="preserve">Sum the weighted samples across all states by year and divide by  the number of year (here 5 year) [e.g. </w:t>
-      </w:r>
-      <w:r>
-        <w:t>sum(`&lt;12_month`)/5</w:t>
-      </w:r>
-      <w:r>
-        <w:t>]</w:t>
-      </w:r>
-    </w:p>
-    <w:p>
-      <w:pPr>
-        <w:pStyle w:val="ListParagraph"/>
-        <w:numPr>
-          <w:ilvl w:val="1"/>
-          <w:numId w:val="11"/>
-        </w:numPr>
-      </w:pPr>
-      <w:r>
-        <w:t>Estimate the weighted average incidence rate</w:t>
-      </w:r>
-      <w:bookmarkStart w:id="0" w:name="_GoBack"/>
-      <w:bookmarkEnd w:id="0"/>
-    </w:p>
-    <w:p>
-      <w:pPr>
-        <w:ind w:left="1080"/>
-      </w:pPr>
-    </w:p>
-    <w:p>
-      <w:pPr>
-        <w:pStyle w:val="ListParagraph"/>
-        <w:ind w:left="2160"/>
-      </w:pPr>
-    </w:p>
-    <w:p>
-      <w:r>
         <w:rPr>
           <w:highlight w:val="green"/>
         </w:rPr>
-        <w:t>Add graphic section (</w:t>
-      </w:r>
-      <w:r>
-        <w:rPr>
-          <w:highlight w:val="green"/>
-        </w:rPr>
-        <w:t>…)</w:t>
-      </w:r>
-    </w:p>
-    <w:p>
-      <w:r>
-        <w:rPr>
-          <w:highlight w:val="green"/>
-        </w:rPr>
-        <w:t>Explain in detail step by step to get the rates. Include the following:</w:t>
+        <w:t>Things to include:</w:t>
       </w:r>
     </w:p>
     <w:p>
@@ -1102,9 +1092,15 @@
           <w:ilvl w:val="0"/>
           <w:numId w:val="10"/>
         </w:numPr>
+        <w:rPr>
+          <w:highlight w:val="green"/>
+        </w:rPr>
       </w:pPr>
       <w:r>
-        <w:t>What data sets we downloaded</w:t>
+        <w:rPr>
+          <w:highlight w:val="green"/>
+        </w:rPr>
+        <w:t>Presents the results of the incidence rates (samples, weighted estimates by year, refer to table by state)</w:t>
       </w:r>
     </w:p>
     <w:p>
@@ -1114,668 +1110,24 @@
           <w:ilvl w:val="0"/>
           <w:numId w:val="10"/>
         </w:numPr>
+        <w:rPr>
+          <w:highlight w:val="green"/>
+        </w:rPr>
       </w:pPr>
       <w:r>
-        <w:t>How we read them in R</w:t>
-      </w:r>
-    </w:p>
-    <w:p>
-      <w:pPr>
-        <w:pStyle w:val="ListParagraph"/>
-        <w:numPr>
-          <w:ilvl w:val="0"/>
-          <w:numId w:val="10"/>
-        </w:numPr>
-      </w:pPr>
-      <w:r>
-        <w:t>What variables we extracted</w:t>
-      </w:r>
-    </w:p>
-    <w:p>
-      <w:pPr>
-        <w:pStyle w:val="ListParagraph"/>
-        <w:numPr>
-          <w:ilvl w:val="0"/>
-          <w:numId w:val="10"/>
-        </w:numPr>
-      </w:pPr>
-      <w:r>
-        <w:t>How we applied the weights</w:t>
-      </w:r>
-    </w:p>
-    <w:p>
-      <w:pPr>
-        <w:pStyle w:val="ListParagraph"/>
-        <w:numPr>
-          <w:ilvl w:val="0"/>
-          <w:numId w:val="10"/>
-        </w:numPr>
-      </w:pPr>
-      <w:r>
-        <w:t>How we joined the BRFSS and ACBS</w:t>
-      </w:r>
-    </w:p>
-    <w:p>
-      <w:pPr>
-        <w:pStyle w:val="ListParagraph"/>
-        <w:numPr>
-          <w:ilvl w:val="0"/>
-          <w:numId w:val="10"/>
-        </w:numPr>
-      </w:pPr>
-      <w:r>
-        <w:t>How we estimated the results</w:t>
-      </w:r>
-    </w:p>
-    <w:p>
-      <w:pPr>
-        <w:pStyle w:val="ListParagraph"/>
-        <w:numPr>
-          <w:ilvl w:val="0"/>
-          <w:numId w:val="10"/>
-        </w:numPr>
-      </w:pPr>
-      <w:r>
-        <w:t>samples estimated by state</w:t>
-      </w:r>
-    </w:p>
-    <w:p>
-      <w:pPr>
-        <w:rPr>
-          <w:i/>
-          <w:iCs/>
-        </w:rPr>
-      </w:pPr>
-      <w:r>
-        <w:rPr>
-          <w:i/>
-          <w:iCs/>
-        </w:rPr>
-        <w:t>NO</w:t>
-      </w:r>
-      <w:r>
-        <w:rPr>
-          <w:i/>
-          <w:iCs/>
-          <w:vertAlign w:val="subscript"/>
-        </w:rPr>
-        <w:t>2</w:t>
-      </w:r>
-      <w:r>
-        <w:rPr>
-          <w:i/>
-          <w:iCs/>
-        </w:rPr>
-        <w:t xml:space="preserve"> exposure assessment</w:t>
-      </w:r>
-    </w:p>
-    <w:p>
-      <w:r>
-        <w:t>Annual average NO</w:t>
-      </w:r>
-      <w:r>
-        <w:rPr>
-          <w:vertAlign w:val="subscript"/>
-        </w:rPr>
-        <w:t>2</w:t>
-      </w:r>
-      <w:r>
-        <w:rPr>
-          <w:vertAlign w:val="subscript"/>
+        <w:rPr>
+          <w:highlight w:val="green"/>
+        </w:rPr>
+        <w:t>Mention missing states by year in the final joined data sets</w:t>
+      </w:r>
+      <w:r>
+        <w:rPr>
+          <w:highlight w:val="green"/>
         </w:rPr>
         <w:t xml:space="preserve"> </w:t>
       </w:r>
-      <w:r>
-        <w:t xml:space="preserve">concentrations for each populated census block were available at the centroid location for the year 2010. Concentrations were derived from a land use regression model </w:t>
-      </w:r>
-      <w:r>
-        <w:t>utilizing Environmental Protection Agency (EPA</w:t>
-      </w:r>
-      <w:r>
-        <w:t>), satellite</w:t>
-      </w:r>
-      <w:r>
-        <w:t xml:space="preserve"> data</w:t>
-      </w:r>
-      <w:r>
-        <w:t xml:space="preserve"> and several GIS covariates</w:t>
-      </w:r>
-      <w:r>
-        <w:t xml:space="preserve">. </w:t>
-      </w:r>
-      <w:r>
-        <w:t xml:space="preserve">A detailed description of the model can be found at </w:t>
-      </w:r>
-      <w:r>
-        <w:fldChar w:fldCharType="begin"/>
-      </w:r>
-      <w:r>
-        <w:instrText xml:space="preserve"> ADDIN EN.CITE &lt;EndNote&gt;&lt;Cite AuthorYear="1"&gt;&lt;Author&gt;Bechle&lt;/Author&gt;&lt;Year&gt;2015&lt;/Year&gt;&lt;RecNum&gt;2&lt;/RecNum&gt;&lt;DisplayText&gt;Bechle et al. (2015)&lt;/DisplayText&gt;&lt;record&gt;&lt;rec-number&gt;2&lt;/rec-number&gt;&lt;foreign-keys&gt;&lt;key app="EN" db-id="sepddp20s9p0fsetespvfzwjv0d9tat2092f" timestamp="1553104548"&gt;2&lt;/key&gt;&lt;/foreign-keys&gt;&lt;ref-type name="Journal Article"&gt;17&lt;/ref-type&gt;&lt;contributors&gt;&lt;authors&gt;&lt;author&gt;Bechle, Matthew J&lt;/author&gt;&lt;author&gt;Millet, Dylan B&lt;/author&gt;&lt;author&gt;Marshall, Julian D&lt;/author&gt;&lt;/authors&gt;&lt;/contributors&gt;&lt;titles&gt;&lt;title&gt;National spatiotemporal exposure surface for NO2: monthly scaling of a satellite-derived land-use regression, 2000–2010&lt;/title&gt;&lt;secondary-title&gt;Environmental science &amp;amp; technology&lt;/secondary-title&gt;&lt;/titles&gt;&lt;periodical&gt;&lt;full-title&gt;Environmental science &amp;amp; technology&lt;/full-title&gt;&lt;/periodical&gt;&lt;pages&gt;12297-12305&lt;/pages&gt;&lt;volume&gt;49&lt;/volume&gt;&lt;number&gt;20&lt;/number&gt;&lt;dates&gt;&lt;year&gt;2015&lt;/year&gt;&lt;/dates&gt;&lt;isbn&gt;0013-936X&lt;/isbn&gt;&lt;urls&gt;&lt;/urls&gt;&lt;/record&gt;&lt;/Cite&gt;&lt;/EndNote&gt;</w:instrText>
-      </w:r>
-      <w:r>
-        <w:fldChar w:fldCharType="separate"/>
-      </w:r>
-      <w:r>
-        <w:rPr>
-          <w:noProof/>
-        </w:rPr>
-        <w:t>Bechle et al. (2015)</w:t>
-      </w:r>
-      <w:r>
-        <w:fldChar w:fldCharType="end"/>
-      </w:r>
-      <w:r>
-        <w:t xml:space="preserve">. </w:t>
-      </w:r>
-      <w:r>
-        <w:t>NO</w:t>
-      </w:r>
-      <w:r>
-        <w:rPr>
-          <w:vertAlign w:val="subscript"/>
-        </w:rPr>
-        <w:t>2</w:t>
-      </w:r>
-      <w:r>
-        <w:t xml:space="preserve"> </w:t>
-      </w:r>
-      <w:r>
-        <w:t>concentration</w:t>
-      </w:r>
-      <w:r>
-        <w:t>s</w:t>
-      </w:r>
-      <w:r>
-        <w:t xml:space="preserve"> </w:t>
-      </w:r>
-      <w:r>
-        <w:t xml:space="preserve">were converted </w:t>
-      </w:r>
-      <w:r>
-        <w:t>from ppb to ug/m</w:t>
-      </w:r>
-      <w:r>
-        <w:rPr>
-          <w:vertAlign w:val="superscript"/>
-        </w:rPr>
-        <w:t>3</w:t>
-      </w:r>
-      <w:r>
-        <w:rPr>
-          <w:vertAlign w:val="subscript"/>
-        </w:rPr>
-        <w:t xml:space="preserve"> </w:t>
-      </w:r>
-      <w:r>
-        <w:t>through</w:t>
-      </w:r>
-      <w:r>
-        <w:t xml:space="preserve"> </w:t>
-      </w:r>
-      <w:r>
-        <w:t>multiplying</w:t>
-      </w:r>
-      <w:r>
-        <w:t xml:space="preserve"> by 1.88 </w:t>
-      </w:r>
-      <w:r>
-        <w:fldChar w:fldCharType="begin"/>
-      </w:r>
-      <w:r>
-        <w:instrText xml:space="preserve"> ADDIN EN.CITE &lt;EndNote&gt;&lt;Cite&gt;&lt;Author&gt;WHO&lt;/Author&gt;&lt;Year&gt;2005&lt;/Year&gt;&lt;RecNum&gt;38&lt;/RecNum&gt;&lt;DisplayText&gt;(WHO, 2005)&lt;/DisplayText&gt;&lt;record&gt;&lt;rec-number&gt;38&lt;/rec-number&gt;&lt;foreign-keys&gt;&lt;key app="EN" db-id="sepddp20s9p0fsetespvfzwjv0d9tat2092f" timestamp="1553104550"&gt;38&lt;/key&gt;&lt;/foreign-keys&gt;&lt;ref-type name="Report"&gt;27&lt;/ref-type&gt;&lt;contributors&gt;&lt;authors&gt;&lt;author&gt;WHO&lt;/author&gt;&lt;/authors&gt;&lt;/contributors&gt;&lt;titles&gt;&lt;title&gt;Air Quality Guidlines Global Update 2005&lt;/title&gt;&lt;/titles&gt;&lt;dates&gt;&lt;year&gt;2005&lt;/year&gt;&lt;/dates&gt;&lt;urls&gt;&lt;related-urls&gt;&lt;url&gt;www.euro.who.int&lt;/url&gt;&lt;/related-urls&gt;&lt;/urls&gt;&lt;/record&gt;&lt;/Cite&gt;&lt;/EndNote&gt;</w:instrText>
-      </w:r>
-      <w:r>
-        <w:fldChar w:fldCharType="separate"/>
-      </w:r>
-      <w:r>
-        <w:rPr>
-          <w:noProof/>
-        </w:rPr>
-        <w:t>(WHO, 2005)</w:t>
-      </w:r>
-      <w:r>
-        <w:fldChar w:fldCharType="end"/>
-      </w:r>
-      <w:r>
-        <w:t>.</w:t>
-      </w:r>
-      <w:r>
-        <w:t xml:space="preserve"> </w:t>
-      </w:r>
-    </w:p>
-    <w:p>
-      <w:pPr>
-        <w:rPr>
-          <w:i/>
-          <w:iCs/>
-        </w:rPr>
-      </w:pPr>
-      <w:r>
-        <w:rPr>
-          <w:i/>
-          <w:iCs/>
-        </w:rPr>
-        <w:t>Concentration-response function</w:t>
-      </w:r>
-    </w:p>
-    <w:p>
-      <w:r>
-        <w:t>We used a</w:t>
-      </w:r>
-      <w:r>
-        <w:t xml:space="preserve"> concentration</w:t>
-      </w:r>
-      <w:r>
-        <w:t>-response function (CRF) of 1.05 (95% CI = 1.02-1.07) per 4ug/m</w:t>
-      </w:r>
-      <w:r>
-        <w:rPr>
-          <w:vertAlign w:val="superscript"/>
-        </w:rPr>
-        <w:t>3</w:t>
-      </w:r>
-      <w:r>
-        <w:rPr>
-          <w:vertAlign w:val="superscript"/>
-        </w:rPr>
-        <w:t xml:space="preserve"> </w:t>
-      </w:r>
-      <w:r>
-        <w:t>of NO</w:t>
-      </w:r>
-      <w:r>
-        <w:rPr>
-          <w:vertAlign w:val="subscript"/>
-        </w:rPr>
-        <w:t>2</w:t>
-      </w:r>
-      <w:r>
-        <w:t>. The CRF was obtained from a meta-analysis</w:t>
-      </w:r>
-      <w:r>
-        <w:t xml:space="preserve"> of 20</w:t>
-      </w:r>
-      <w:r>
-        <w:t xml:space="preserve"> </w:t>
-      </w:r>
-      <w:r>
-        <w:t xml:space="preserve">studies examining the association between exposure to traffic-related air pollution (TRAP) and risk of developing asthma among children </w:t>
-      </w:r>
-      <w:r>
-        <w:fldChar w:fldCharType="begin"/>
-      </w:r>
-      <w:r>
-        <w:instrText xml:space="preserve"> ADDIN EN.CITE &lt;EndNote&gt;&lt;Cite&gt;&lt;Author&gt;Khreis&lt;/Author&gt;&lt;Year&gt;2017&lt;/Year&gt;&lt;RecNum&gt;7&lt;/RecNum&gt;&lt;DisplayText&gt;(Khreis et al., 2017)&lt;/DisplayText&gt;&lt;record&gt;&lt;rec-number&gt;7&lt;/rec-number&gt;&lt;foreign-keys&gt;&lt;key app="EN" db-id="evw2p02sutp5syer99qvsfw5tzza0fsxf22e" timestamp="1544715291"&gt;7&lt;/key&gt;&lt;/foreign-keys&gt;&lt;ref-type name="Journal Article"&gt;17&lt;/ref-type&gt;&lt;contributors&gt;&lt;authors&gt;&lt;author&gt;Khreis, Haneen&lt;/author&gt;&lt;author&gt;Kelly, Charlotte&lt;/author&gt;&lt;author&gt;Tate, James&lt;/author&gt;&lt;author&gt;Parslow, Roger&lt;/author&gt;&lt;author&gt;Lucas, Karen&lt;/author&gt;&lt;author&gt;Nieuwenhuijsen, Mark&lt;/author&gt;&lt;/authors&gt;&lt;/contributors&gt;&lt;titles&gt;&lt;title&gt;Exposure to traffic-related air pollution and risk of development of childhood asthma: a systematic review and meta-analysis&lt;/title&gt;&lt;secondary-title&gt;Environment international&lt;/secondary-title&gt;&lt;/titles&gt;&lt;periodical&gt;&lt;full-title&gt;Environment international&lt;/full-title&gt;&lt;/periodical&gt;&lt;pages&gt;1-31&lt;/pages&gt;&lt;volume&gt;100&lt;/volume&gt;&lt;dates&gt;&lt;year&gt;2017&lt;/year&gt;&lt;/dates&gt;&lt;isbn&gt;0160-4120&lt;/isbn&gt;&lt;urls&gt;&lt;/urls&gt;&lt;/record&gt;&lt;/Cite&gt;&lt;/EndNote&gt;</w:instrText>
-      </w:r>
-      <w:r>
-        <w:fldChar w:fldCharType="separate"/>
-      </w:r>
-      <w:r>
-        <w:rPr>
-          <w:noProof/>
-        </w:rPr>
-        <w:t>(Khreis et al., 2017)</w:t>
-      </w:r>
-      <w:r>
-        <w:fldChar w:fldCharType="end"/>
-      </w:r>
-      <w:r>
-        <w:t>.</w:t>
-      </w:r>
-    </w:p>
-    <w:p>
-      <w:pPr>
-        <w:rPr>
-          <w:i/>
-          <w:iCs/>
-        </w:rPr>
-      </w:pPr>
-      <w:r>
-        <w:rPr>
-          <w:i/>
-          <w:iCs/>
-        </w:rPr>
-        <w:t>Burden of disease estimate</w:t>
-      </w:r>
-    </w:p>
-    <w:p>
-      <w:r>
-        <w:t>To estimate the burden of disease</w:t>
-      </w:r>
-      <w:r>
-        <w:t xml:space="preserve">, we used a standard assessment methods described by </w:t>
-      </w:r>
-      <w:r>
-        <w:fldChar w:fldCharType="begin"/>
-      </w:r>
-      <w:r>
-        <w:instrText xml:space="preserve"> ADDIN EN.CITE &lt;EndNote&gt;&lt;Cite AuthorYear="1"&gt;&lt;Author&gt;Mueller&lt;/Author&gt;&lt;Year&gt;2017&lt;/Year&gt;&lt;RecNum&gt;14&lt;/RecNum&gt;&lt;DisplayText&gt;Mueller et al. (2017)&lt;/DisplayText&gt;&lt;record&gt;&lt;rec-number&gt;14&lt;/rec-number&gt;&lt;foreign-keys&gt;&lt;key app="EN" db-id="evw2p02sutp5syer99qvsfw5tzza0fsxf22e" timestamp="1544715292"&gt;14&lt;/key&gt;&lt;/foreign-keys&gt;&lt;ref-type name="Journal Article"&gt;17&lt;/ref-type&gt;&lt;contributors&gt;&lt;authors&gt;&lt;author&gt;Mueller, Natalie&lt;/author&gt;&lt;author&gt;Rojas-Rueda, David&lt;/author&gt;&lt;author&gt;Basagaña, Xavier&lt;/author&gt;&lt;author&gt;Cirach, Marta&lt;/author&gt;&lt;author&gt;Cole-Hunter, Tom&lt;/author&gt;&lt;author&gt;Dadvand, Payam&lt;/author&gt;&lt;author&gt;Donaire-Gonzalez, David&lt;/author&gt;&lt;author&gt;Foraster, Maria&lt;/author&gt;&lt;author&gt;Gascon, Mireia&lt;/author&gt;&lt;author&gt;Martinez, David&lt;/author&gt;&lt;/authors&gt;&lt;/contributors&gt;&lt;titles&gt;&lt;title&gt;Urban and transport planning related exposures and mortality: a health impact assessment for cities&lt;/title&gt;&lt;secondary-title&gt;Environmental health perspectives&lt;/secondary-title&gt;&lt;/titles&gt;&lt;periodical&gt;&lt;full-title&gt;Environmental health perspectives&lt;/full-title&gt;&lt;/periodical&gt;&lt;pages&gt;89&lt;/pages&gt;&lt;volume&gt;125&lt;/volume&gt;&lt;number&gt;1&lt;/number&gt;&lt;dates&gt;&lt;year&gt;2017&lt;/year&gt;&lt;/dates&gt;&lt;urls&gt;&lt;/urls&gt;&lt;/record&gt;&lt;/Cite&gt;&lt;/EndNote&gt;</w:instrText>
-      </w:r>
-      <w:r>
-        <w:fldChar w:fldCharType="separate"/>
-      </w:r>
-      <w:r>
-        <w:rPr>
-          <w:noProof/>
-        </w:rPr>
-        <w:t>Mueller et al. (2017)</w:t>
-      </w:r>
-      <w:r>
-        <w:fldChar w:fldCharType="end"/>
-      </w:r>
-      <w:r>
-        <w:t xml:space="preserve"> with the following steps:</w:t>
-      </w:r>
-    </w:p>
-    <w:p>
-      <w:r>
-        <w:t>We estimated the at-risk children for each state by subtracting the total number of prevalent cases from the total children within the state. We then estimated the number of asthma cases for each state by multiplying the state-specific childhood asthma incidence rate with at-risk children</w:t>
-      </w:r>
-      <w:r>
-        <w:t xml:space="preserve"> for each census block</w:t>
-      </w:r>
-      <w:r>
-        <w:t xml:space="preserve">. </w:t>
-      </w:r>
-    </w:p>
-    <w:p>
-      <w:pPr>
-        <w:jc w:val="center"/>
-        <w:rPr>
-          <w:i/>
-          <w:iCs/>
-        </w:rPr>
-      </w:pPr>
-      <w:r>
-        <w:rPr>
-          <w:i/>
-          <w:iCs/>
-        </w:rPr>
-        <w:t>At-risk children = Total children – (Total children * Prevalence rate) (1)</w:t>
-      </w:r>
-    </w:p>
-    <w:p>
-      <w:pPr>
-        <w:jc w:val="center"/>
-        <w:rPr>
-          <w:i/>
-          <w:iCs/>
-        </w:rPr>
-      </w:pPr>
-      <w:r>
-        <w:rPr>
-          <w:i/>
-          <w:iCs/>
-        </w:rPr>
-        <w:t>Asthma incident cases = At-risk children * Incidence rate (2)</w:t>
-      </w:r>
-    </w:p>
-    <w:p>
-      <w:r>
-        <w:t>We then calculated the relative risk (RR</w:t>
-      </w:r>
-      <w:r>
-        <w:rPr>
-          <w:vertAlign w:val="subscript"/>
-        </w:rPr>
-        <w:t>diff</w:t>
-      </w:r>
-      <w:r>
-        <w:t>) for asthma due to exposure difference between estimated exposure levels (NO</w:t>
-      </w:r>
-      <w:r>
-        <w:rPr>
-          <w:vertAlign w:val="subscript"/>
-        </w:rPr>
-        <w:t>2</w:t>
-      </w:r>
-      <w:r>
-        <w:t xml:space="preserve"> concentration at the census block level) and no exposure (zero NO</w:t>
-      </w:r>
-      <w:r>
-        <w:rPr>
-          <w:vertAlign w:val="subscript"/>
-        </w:rPr>
-        <w:t>2</w:t>
-      </w:r>
-      <w:r>
-        <w:t xml:space="preserve"> concentration).</w:t>
-      </w:r>
-    </w:p>
-    <w:p>
-      <w:pPr>
-        <w:jc w:val="center"/>
-        <w:rPr>
-          <w:i/>
-          <w:iCs/>
-        </w:rPr>
-      </w:pPr>
-      <w:r>
-        <w:rPr>
-          <w:i/>
-          <w:iCs/>
-        </w:rPr>
-        <w:lastRenderedPageBreak/>
-        <w:t>RR</w:t>
-      </w:r>
-      <w:r>
-        <w:rPr>
-          <w:i/>
-          <w:iCs/>
-          <w:vertAlign w:val="subscript"/>
-        </w:rPr>
-        <w:t>diff</w:t>
-      </w:r>
-      <w:r>
-        <w:rPr>
-          <w:i/>
-          <w:iCs/>
-        </w:rPr>
-        <w:t xml:space="preserve"> = e</w:t>
-      </w:r>
-      <w:r>
-        <w:rPr>
-          <w:i/>
-          <w:iCs/>
-          <w:sz w:val="28"/>
-          <w:szCs w:val="28"/>
-          <w:vertAlign w:val="superscript"/>
-        </w:rPr>
-        <w:t>((ln(RR)/RRunit*Exposure level)</w:t>
-      </w:r>
-      <w:r>
-        <w:rPr>
-          <w:i/>
-          <w:iCs/>
-          <w:sz w:val="28"/>
-          <w:szCs w:val="28"/>
-          <w:vertAlign w:val="superscript"/>
-        </w:rPr>
-        <w:t xml:space="preserve"> </w:t>
-      </w:r>
-      <w:r>
-        <w:rPr>
-          <w:i/>
-          <w:iCs/>
-        </w:rPr>
-        <w:t>(3)</w:t>
-      </w:r>
-    </w:p>
-    <w:p>
-      <w:r>
-        <w:t>Where RR is the CRF and RR</w:t>
-      </w:r>
-      <w:r>
-        <w:rPr>
-          <w:vertAlign w:val="subscript"/>
-        </w:rPr>
-        <w:t>unit</w:t>
-      </w:r>
-      <w:r>
-        <w:t xml:space="preserve"> is the exposure unit for the CRF. The population attributable fraction (PAF) is then estimated. </w:t>
-      </w:r>
-    </w:p>
-    <w:p>
-      <w:pPr>
-        <w:jc w:val="center"/>
-        <w:rPr>
-          <w:i/>
-          <w:iCs/>
-        </w:rPr>
-      </w:pPr>
-      <w:r>
-        <w:rPr>
-          <w:i/>
-          <w:iCs/>
-        </w:rPr>
-        <w:t>PAF = (RR</w:t>
-      </w:r>
-      <w:r>
-        <w:rPr>
-          <w:i/>
-          <w:iCs/>
-          <w:vertAlign w:val="subscript"/>
-        </w:rPr>
-        <w:t>diff</w:t>
-      </w:r>
-      <w:r>
-        <w:rPr>
-          <w:i/>
-          <w:iCs/>
-        </w:rPr>
-        <w:t xml:space="preserve"> – 1)/(RR</w:t>
-      </w:r>
-      <w:r>
-        <w:rPr>
-          <w:i/>
-          <w:iCs/>
-          <w:vertAlign w:val="subscript"/>
-        </w:rPr>
-        <w:t>diff</w:t>
-      </w:r>
-      <w:r>
-        <w:rPr>
-          <w:i/>
-          <w:iCs/>
-        </w:rPr>
-        <w:t>) (4)</w:t>
-      </w:r>
-    </w:p>
-    <w:p>
-      <w:r>
-        <w:t>The attributable number of asthma incident cases (AC) is estimated by multiplying the PAF with the number of incident asthma cases at each census block. The AC is then summed up to get the total AC.</w:t>
-      </w:r>
-    </w:p>
-    <w:p/>
-    <w:p/>
-    <w:p/>
-    <w:p/>
-    <w:p/>
-    <w:p>
-      <w:pPr>
-        <w:rPr>
-          <w:b/>
-          <w:bCs/>
-        </w:rPr>
-      </w:pPr>
-      <w:r>
-        <w:rPr>
-          <w:b/>
-          <w:bCs/>
-        </w:rPr>
-        <w:t>Results</w:t>
-      </w:r>
-    </w:p>
-    <w:p>
-      <w:pPr>
-        <w:rPr>
-          <w:b/>
-          <w:bCs/>
-        </w:rPr>
-      </w:pPr>
-      <w:r>
-        <w:rPr>
-          <w:i/>
-          <w:iCs/>
-        </w:rPr>
-        <w:t>Asthma</w:t>
-      </w:r>
-      <w:r>
-        <w:rPr>
-          <w:i/>
-          <w:iCs/>
-        </w:rPr>
-        <w:t xml:space="preserve"> incidence rates</w:t>
-      </w:r>
-    </w:p>
-    <w:p>
-      <w:r>
-        <w:t xml:space="preserve">Childhood asthma incidence rate was estimated for 32 states </w:t>
-      </w:r>
-      <w:r>
-        <w:rPr>
-          <w:highlight w:val="cyan"/>
-        </w:rPr>
-        <w:t>(</w:t>
-      </w:r>
-      <w:r>
-        <w:rPr>
-          <w:highlight w:val="cyan"/>
-        </w:rPr>
-        <w:t>Table 11 &amp; 12)</w:t>
-      </w:r>
-      <w:r>
-        <w:t>. The average national incidence rate across 2006-2010 (IR = 12.1 per 1,000) was assigned to states that did not have a state-specific incidence rate. The state of Montana had the lowest childhood asthma incidence rate (IR = 4.3 per 1,000), while District of Columbia had the highest childhood asthma incidence rate (IR = 17.7 per 1,000).</w:t>
-      </w:r>
-    </w:p>
-    <w:p>
-      <w:pPr>
-        <w:rPr>
-          <w:highlight w:val="green"/>
-        </w:rPr>
-      </w:pPr>
-      <w:r>
-        <w:rPr>
-          <w:highlight w:val="green"/>
-        </w:rPr>
-        <w:t>Things to include:</w:t>
-      </w:r>
-    </w:p>
-    <w:p>
-      <w:pPr>
-        <w:pStyle w:val="ListParagraph"/>
-        <w:numPr>
-          <w:ilvl w:val="0"/>
-          <w:numId w:val="10"/>
-        </w:numPr>
-        <w:rPr>
-          <w:highlight w:val="green"/>
-        </w:rPr>
-      </w:pPr>
-      <w:r>
-        <w:rPr>
-          <w:highlight w:val="green"/>
-        </w:rPr>
-        <w:t>Presents the results of the incidence rates (samples, weighted estimates by year, refer to table by state)</w:t>
-      </w:r>
-    </w:p>
-    <w:p>
-      <w:pPr>
-        <w:pStyle w:val="ListParagraph"/>
-        <w:numPr>
-          <w:ilvl w:val="0"/>
-          <w:numId w:val="10"/>
-        </w:numPr>
-        <w:rPr>
-          <w:highlight w:val="green"/>
-        </w:rPr>
-      </w:pPr>
-      <w:r>
-        <w:rPr>
-          <w:highlight w:val="green"/>
-        </w:rPr>
-        <w:t>Mention missing states by year in the final joined data sets</w:t>
-      </w:r>
+      <w:bookmarkStart w:id="0" w:name="_GoBack"/>
+      <w:bookmarkEnd w:id="0"/>
     </w:p>
     <w:p>
       <w:pPr>
@@ -1905,7 +1257,11 @@
         <w:t>(Table 3)</w:t>
       </w:r>
       <w:r>
-        <w:t xml:space="preserve">. By living location, urbanized areas had the largest number of attributable cases totaling 109,581 cases </w:t>
+        <w:t xml:space="preserve">. By living location, urbanized areas had the </w:t>
+      </w:r>
+      <w:r>
+        <w:lastRenderedPageBreak/>
+        <w:t xml:space="preserve">largest number of attributable cases totaling 109,581 cases </w:t>
       </w:r>
       <w:r>
         <w:t>and highest percentage of all asthma cases of 20.3%. R</w:t>
@@ -1929,11 +1285,7 @@
         <w:t>the east percentage of all asthma cases with 9.8%, while urban clusters had only 9,296 cases representing 13% of all asthma cases.</w:t>
       </w:r>
       <w:r>
-        <w:t xml:space="preserve"> By </w:t>
-      </w:r>
-      <w:r>
-        <w:lastRenderedPageBreak/>
-        <w:t>income, $50,000 to &lt;$75,000 had the largest number of cases attributable to NO</w:t>
+        <w:t xml:space="preserve"> By income, $50,000 to &lt;$75,000 had the largest number of cases attributable to NO</w:t>
       </w:r>
       <w:r>
         <w:rPr>
@@ -2160,7 +1512,6 @@
         </w:numPr>
       </w:pPr>
       <w:r>
-        <w:lastRenderedPageBreak/>
         <w:t>Using state specific asthma incidence rates did not change the results much (within the range of the sensitivity analysis from the main paper)</w:t>
       </w:r>
     </w:p>
@@ -5118,6 +4469,7 @@
           <w:b/>
           <w:bCs/>
         </w:rPr>
+        <w:lastRenderedPageBreak/>
         <w:t>Comparing results of the burden of disease using state-specific estimates with original estimates (Cases and attributable cases)</w:t>
       </w:r>
     </w:p>
@@ -8863,6 +8215,7 @@
           </w:tcPr>
           <w:p>
             <w:r>
+              <w:lastRenderedPageBreak/>
               <w:t>Nebraska</w:t>
             </w:r>
           </w:p>
@@ -9137,7 +8490,6 @@
           </w:tcPr>
           <w:p>
             <w:r>
-              <w:lastRenderedPageBreak/>
               <w:t>Oklahoma</w:t>
             </w:r>
           </w:p>
@@ -14241,6 +13593,7 @@
           <w:b/>
           <w:bCs/>
         </w:rPr>
+        <w:lastRenderedPageBreak/>
         <w:t>Air pollution concentration by strata</w:t>
       </w:r>
     </w:p>
@@ -14319,7 +13672,6 @@
           </w:tcPr>
           <w:p>
             <w:r>
-              <w:lastRenderedPageBreak/>
               <w:t>Total</w:t>
             </w:r>
           </w:p>
@@ -17776,6 +17128,7 @@
           </w:tcPr>
           <w:p>
             <w:r>
+              <w:lastRenderedPageBreak/>
               <w:t>Maine</w:t>
             </w:r>
           </w:p>
@@ -18097,7 +17450,6 @@
           </w:tcPr>
           <w:p>
             <w:r>
-              <w:lastRenderedPageBreak/>
               <w:t>Mississippi</w:t>
             </w:r>
           </w:p>
@@ -20799,6 +20151,7 @@
           <w:b/>
           <w:bCs/>
         </w:rPr>
+        <w:lastRenderedPageBreak/>
         <w:t>Total population by NO2 concentration</w:t>
       </w:r>
     </w:p>
@@ -20903,7 +20256,7 @@
         <w:ind w:left="720" w:hanging="720"/>
       </w:pPr>
       <w:r>
-        <w:t>CDC. (2009). Centers for Disease Control and Prevention. Behavioral Risk Factor Surveillance System Survey Data. Atlanta, Georgia: U.S. Department of Health and Human Services, Centers for Disease Control and Prevention, 2019.</w:t>
+        <w:t>CDC. (2009). Centers for Disease Control and Prevention. Behavioral Risk Factor Surveillance System Survey Data. Atlanta, Georgia: U.S. Department of Health and Human Services, Centers for Disease Control and Prevention, 2019. In.</w:t>
       </w:r>
     </w:p>
     <w:p>
@@ -20924,7 +20277,7 @@
       <w:r>
         <w:t xml:space="preserve">. Retrieved from </w:t>
       </w:r>
-      <w:hyperlink r:id="rId5" w:history="1">
+      <w:hyperlink r:id="rId6" w:history="1">
         <w:r>
           <w:rPr>
             <w:rStyle w:val="Hyperlink"/>
@@ -20981,7 +20334,7 @@
         <w:ind w:left="720" w:hanging="720"/>
       </w:pPr>
       <w:r>
-        <w:t xml:space="preserve">Mueller, N., Rojas-Rueda, D., Basagaña, X., Cirach, M., Cole-Hunter, T., Dadvand, P., Donaire-Gonzalez, D., Foraster, M., Gascon, M., &amp; Martinez, D. (2017). Urban and transport planning related exposures and mortality: a health impact assessment for cities. </w:t>
+        <w:t xml:space="preserve">Mueller, N., Rojas-Rueda, D., Basagaña, X., Cirach, M., Cole-Hunter, T., Dadvand, P., . . . Martinez, D. (2017). Urban and transport planning related exposures and mortality: a health impact assessment for cities. </w:t>
       </w:r>
       <w:r>
         <w:rPr>
@@ -21000,8 +20353,16 @@
         <w:ind w:left="720" w:hanging="720"/>
       </w:pPr>
       <w:r>
-        <w:t>US Census Bureau. (2010). American factfinder: US Census Bureau Washington, DC.</w:t>
-      </w:r>
+        <w:t xml:space="preserve">R Core Team. (2018). R: A Language and Environment for Statistical Computing: R Foundation for Statistical Computing. Retrieved from </w:t>
+      </w:r>
+      <w:hyperlink r:id="rId7" w:history="1">
+        <w:r>
+          <w:rPr>
+            <w:rStyle w:val="Hyperlink"/>
+          </w:rPr>
+          <w:t>https://www.R-project.org/</w:t>
+        </w:r>
+      </w:hyperlink>
     </w:p>
     <w:p>
       <w:pPr>
@@ -21010,6 +20371,16 @@
         <w:ind w:left="720" w:hanging="720"/>
       </w:pPr>
       <w:r>
+        <w:t>US Census Bureau. (2010). American factfinder. In: US Census Bureau Washington, DC.</w:t>
+      </w:r>
+    </w:p>
+    <w:p>
+      <w:pPr>
+        <w:pStyle w:val="EndNoteBibliography"/>
+        <w:spacing w:after="0"/>
+        <w:ind w:left="720" w:hanging="720"/>
+      </w:pPr>
+      <w:r>
         <w:t xml:space="preserve">WHO. (2005). </w:t>
       </w:r>
       <w:r>
@@ -21021,7 +20392,7 @@
       <w:r>
         <w:t xml:space="preserve">. Retrieved from </w:t>
       </w:r>
-      <w:hyperlink r:id="rId6" w:history="1">
+      <w:hyperlink r:id="rId8" w:history="1">
         <w:r>
           <w:rPr>
             <w:rStyle w:val="Hyperlink"/>
@@ -21064,7 +20435,7 @@
 </file>
 
 <file path=word/numbering.xml><?xml version="1.0" encoding="utf-8"?>
-<w:numbering xmlns:wpc="http://schemas.microsoft.com/office/word/2010/wordprocessingCanvas" xmlns:cx="http://schemas.microsoft.com/office/drawing/2014/chartex" xmlns:cx1="http://schemas.microsoft.com/office/drawing/2015/9/8/chartex" xmlns:mc="http://schemas.openxmlformats.org/markup-compatibility/2006" xmlns:o="urn:schemas-microsoft-com:office:office" xmlns:r="http://schemas.openxmlformats.org/officeDocument/2006/relationships" xmlns:m="http://schemas.openxmlformats.org/officeDocument/2006/math" xmlns:v="urn:schemas-microsoft-com:vml" xmlns:wp14="http://schemas.microsoft.com/office/word/2010/wordprocessingDrawing" xmlns:wp="http://schemas.openxmlformats.org/drawingml/2006/wordprocessingDrawing" xmlns:w10="urn:schemas-microsoft-com:office:word" xmlns:w="http://schemas.openxmlformats.org/wordprocessingml/2006/main" xmlns:w14="http://schemas.microsoft.com/office/word/2010/wordml" xmlns:w15="http://schemas.microsoft.com/office/word/2012/wordml" xmlns:w16se="http://schemas.microsoft.com/office/word/2015/wordml/symex" xmlns:wpg="http://schemas.microsoft.com/office/word/2010/wordprocessingGroup" xmlns:wpi="http://schemas.microsoft.com/office/word/2010/wordprocessingInk" xmlns:wne="http://schemas.microsoft.com/office/word/2006/wordml" xmlns:wps="http://schemas.microsoft.com/office/word/2010/wordprocessingShape" mc:Ignorable="w14 w15 w16se wp14">
+<w:numbering xmlns:wpc="http://schemas.microsoft.com/office/word/2010/wordprocessingCanvas" xmlns:cx="http://schemas.microsoft.com/office/drawing/2014/chartex" xmlns:cx1="http://schemas.microsoft.com/office/drawing/2015/9/8/chartex" xmlns:cx2="http://schemas.microsoft.com/office/drawing/2015/10/21/chartex" xmlns:cx3="http://schemas.microsoft.com/office/drawing/2016/5/9/chartex" xmlns:cx4="http://schemas.microsoft.com/office/drawing/2016/5/10/chartex" xmlns:cx5="http://schemas.microsoft.com/office/drawing/2016/5/11/chartex" xmlns:cx6="http://schemas.microsoft.com/office/drawing/2016/5/12/chartex" xmlns:cx7="http://schemas.microsoft.com/office/drawing/2016/5/13/chartex" xmlns:cx8="http://schemas.microsoft.com/office/drawing/2016/5/14/chartex" xmlns:mc="http://schemas.openxmlformats.org/markup-compatibility/2006" xmlns:aink="http://schemas.microsoft.com/office/drawing/2016/ink" xmlns:am3d="http://schemas.microsoft.com/office/drawing/2017/model3d" xmlns:o="urn:schemas-microsoft-com:office:office" xmlns:r="http://schemas.openxmlformats.org/officeDocument/2006/relationships" xmlns:m="http://schemas.openxmlformats.org/officeDocument/2006/math" xmlns:v="urn:schemas-microsoft-com:vml" xmlns:wp14="http://schemas.microsoft.com/office/word/2010/wordprocessingDrawing" xmlns:wp="http://schemas.openxmlformats.org/drawingml/2006/wordprocessingDrawing" xmlns:w10="urn:schemas-microsoft-com:office:word" xmlns:w="http://schemas.openxmlformats.org/wordprocessingml/2006/main" xmlns:w14="http://schemas.microsoft.com/office/word/2010/wordml" xmlns:w15="http://schemas.microsoft.com/office/word/2012/wordml" xmlns:w16cid="http://schemas.microsoft.com/office/word/2016/wordml/cid" xmlns:w16se="http://schemas.microsoft.com/office/word/2015/wordml/symex" xmlns:wpg="http://schemas.microsoft.com/office/word/2010/wordprocessingGroup" xmlns:wpi="http://schemas.microsoft.com/office/word/2010/wordprocessingInk" xmlns:wne="http://schemas.microsoft.com/office/word/2006/wordml" xmlns:wps="http://schemas.microsoft.com/office/word/2010/wordprocessingShape" mc:Ignorable="w14 w15 w16se w16cid wp14">
   <w:abstractNum w:abstractNumId="0" w15:restartNumberingAfterBreak="0">
     <w:nsid w:val="063F5E7B"/>
     <w:multiLevelType w:val="hybridMultilevel"/>
@@ -22129,7 +21500,7 @@
 </file>
 
 <file path=word/styles.xml><?xml version="1.0" encoding="utf-8"?>
-<w:styles xmlns:mc="http://schemas.openxmlformats.org/markup-compatibility/2006" xmlns:r="http://schemas.openxmlformats.org/officeDocument/2006/relationships" xmlns:w="http://schemas.openxmlformats.org/wordprocessingml/2006/main" xmlns:w14="http://schemas.microsoft.com/office/word/2010/wordml" xmlns:w15="http://schemas.microsoft.com/office/word/2012/wordml" xmlns:w16se="http://schemas.microsoft.com/office/word/2015/wordml/symex" mc:Ignorable="w14 w15 w16se">
+<w:styles xmlns:mc="http://schemas.openxmlformats.org/markup-compatibility/2006" xmlns:r="http://schemas.openxmlformats.org/officeDocument/2006/relationships" xmlns:w="http://schemas.openxmlformats.org/wordprocessingml/2006/main" xmlns:w14="http://schemas.microsoft.com/office/word/2010/wordml" xmlns:w15="http://schemas.microsoft.com/office/word/2012/wordml" xmlns:w16cid="http://schemas.microsoft.com/office/word/2016/wordml/cid" xmlns:w16se="http://schemas.microsoft.com/office/word/2015/wordml/symex" mc:Ignorable="w14 w15 w16se w16cid">
   <w:docDefaults>
     <w:rPrDefault>
       <w:rPr>
@@ -22145,7 +21516,7 @@
       </w:pPr>
     </w:pPrDefault>
   </w:docDefaults>
-  <w:latentStyles w:defLockedState="0" w:defUIPriority="99" w:defSemiHidden="0" w:defUnhideWhenUsed="0" w:defQFormat="0" w:count="371">
+  <w:latentStyles w:defLockedState="0" w:defUIPriority="99" w:defSemiHidden="0" w:defUnhideWhenUsed="0" w:defQFormat="0" w:count="376">
     <w:lsdException w:name="Normal" w:uiPriority="0" w:qFormat="1"/>
     <w:lsdException w:name="heading 1" w:uiPriority="9" w:qFormat="1"/>
     <w:lsdException w:name="heading 2" w:semiHidden="1" w:uiPriority="9" w:unhideWhenUsed="1" w:qFormat="1"/>
@@ -22517,6 +21888,11 @@
     <w:lsdException w:name="List Table 5 Dark Accent 6" w:uiPriority="50"/>
     <w:lsdException w:name="List Table 6 Colorful Accent 6" w:uiPriority="51"/>
     <w:lsdException w:name="List Table 7 Colorful Accent 6" w:uiPriority="52"/>
+    <w:lsdException w:name="Mention" w:semiHidden="1" w:unhideWhenUsed="1"/>
+    <w:lsdException w:name="Smart Hyperlink" w:semiHidden="1" w:unhideWhenUsed="1"/>
+    <w:lsdException w:name="Hashtag" w:semiHidden="1" w:unhideWhenUsed="1"/>
+    <w:lsdException w:name="Unresolved Mention" w:semiHidden="1" w:unhideWhenUsed="1"/>
+    <w:lsdException w:name="Smart Link" w:semiHidden="1" w:unhideWhenUsed="1"/>
   </w:latentStyles>
   <w:style w:type="paragraph" w:default="1" w:styleId="Normal">
     <w:name w:val="Normal"/>
@@ -22608,8 +21984,8 @@
       <w:u w:val="single"/>
     </w:rPr>
   </w:style>
-  <w:style w:type="character" w:customStyle="1" w:styleId="UnresolvedMention">
-    <w:name w:val="Unresolved Mention"/>
+  <w:style w:type="character" w:customStyle="1" w:styleId="UnresolvedMention1">
+    <w:name w:val="Unresolved Mention1"/>
     <w:basedOn w:val="DefaultParagraphFont"/>
     <w:uiPriority w:val="99"/>
     <w:semiHidden/>
@@ -22649,6 +22025,30 @@
         <w:insideV w:val="single" w:sz="4" w:space="0" w:color="auto"/>
       </w:tblBorders>
     </w:tblPr>
+  </w:style>
+  <w:style w:type="character" w:styleId="UnresolvedMention">
+    <w:name w:val="Unresolved Mention"/>
+    <w:basedOn w:val="DefaultParagraphFont"/>
+    <w:uiPriority w:val="99"/>
+    <w:semiHidden/>
+    <w:unhideWhenUsed/>
+    <w:rsid w:val="00D5209D"/>
+    <w:rPr>
+      <w:color w:val="605E5C"/>
+      <w:shd w:val="clear" w:color="auto" w:fill="E1DFDD"/>
+    </w:rPr>
+  </w:style>
+  <w:style w:type="character" w:styleId="FollowedHyperlink">
+    <w:name w:val="FollowedHyperlink"/>
+    <w:basedOn w:val="DefaultParagraphFont"/>
+    <w:uiPriority w:val="99"/>
+    <w:semiHidden/>
+    <w:unhideWhenUsed/>
+    <w:rsid w:val="00945426"/>
+    <w:rPr>
+      <w:color w:val="954F72" w:themeColor="followedHyperlink"/>
+      <w:u w:val="single"/>
+    </w:rPr>
   </w:style>
 </w:styles>
 </file>

</xml_diff>